<commit_message>
Versão para entrega do projeto
</commit_message>
<xml_diff>
--- a/negocio/regras_negocio.docx
+++ b/negocio/regras_negocio.docx
@@ -20,7 +20,7 @@
         <w:rPr>
           <w:lang w:val="pt-BR"/>
         </w:rPr>
-        <w:instrText xml:space="preserve"> SUBJECT  \* MERGEFORMAT </w:instrText>
+        <w:instrText xml:space="preserve"> SUBJECT  PereiraPrint  \* MERGEFORMAT </w:instrText>
       </w:r>
       <w:r>
         <w:rPr>
@@ -28,12 +28,14 @@
         </w:rPr>
         <w:fldChar w:fldCharType="separate"/>
       </w:r>
-      <w:r>
-        <w:rPr>
-          <w:lang w:val="pt-BR"/>
-        </w:rPr>
-        <w:t>&lt;Nome do Projeto&gt;</w:t>
-      </w:r>
+      <w:proofErr w:type="spellStart"/>
+      <w:r>
+        <w:rPr>
+          <w:lang w:val="pt-BR"/>
+        </w:rPr>
+        <w:t>PereiraPrint</w:t>
+      </w:r>
+      <w:proofErr w:type="spellEnd"/>
       <w:r>
         <w:rPr>
           <w:lang w:val="pt-BR"/>
@@ -105,77 +107,23 @@
           <w:szCs w:val="28"/>
           <w:lang w:val="pt-BR"/>
         </w:rPr>
-        <w:t>Versão &lt;1.0&gt;</w:t>
-      </w:r>
-    </w:p>
-    <w:p>
-      <w:pPr>
-        <w:pStyle w:val="Ttulo"/>
+        <w:t>Versão 1.</w:t>
+      </w:r>
+      <w:r>
         <w:rPr>
           <w:sz w:val="28"/>
           <w:szCs w:val="28"/>
           <w:lang w:val="pt-BR"/>
         </w:rPr>
-      </w:pPr>
-    </w:p>
-    <w:p>
-      <w:pPr>
-        <w:rPr>
-          <w:lang w:val="pt-BR"/>
-        </w:rPr>
-      </w:pPr>
-    </w:p>
-    <w:p>
-      <w:pPr>
-        <w:pStyle w:val="InfoBlue"/>
-        <w:rPr>
-          <w:lang w:val="pt-BR"/>
-        </w:rPr>
-      </w:pPr>
-      <w:r>
-        <w:rPr>
-          <w:lang w:val="pt-BR"/>
-        </w:rPr>
-        <w:t>[Observação: O template a seguir é fornecido para uso com o Rational Unified Process (RUP). O texto em azul exibido entre colchetes e em itálico (sty</w:t>
-      </w:r>
-      <w:r>
-        <w:rPr>
-          <w:lang w:val="pt-BR"/>
-        </w:rPr>
-        <w:t>le=InfoBlue) foi incluído para orientar o autor e deve ser excluído antes da publicação do documento. Um parágrafo digitado após esse estilo será automaticamente definido como normal (style=Body Text).]</w:t>
-      </w:r>
-    </w:p>
-    <w:p>
-      <w:pPr>
-        <w:pStyle w:val="InfoBlue"/>
-        <w:rPr>
-          <w:lang w:val="pt-BR"/>
-        </w:rPr>
-      </w:pPr>
-      <w:r>
-        <w:rPr>
-          <w:lang w:val="pt-BR"/>
-        </w:rPr>
-        <w:t>[Para personalizar campos automáticos no Microsoft Wo</w:t>
-      </w:r>
-      <w:r>
-        <w:rPr>
-          <w:lang w:val="pt-BR"/>
-        </w:rPr>
-        <w:t>rd (que exibem um fundo cinza quando selecionados), escolha File&gt;Properties e substitua os campos Title, Subject e Company pelas informações apropriadas para este documento. Depois de fechar a caixa de diálogo, para atualizar os campos automáticos no docum</w:t>
-      </w:r>
-      <w:r>
-        <w:rPr>
-          <w:lang w:val="pt-BR"/>
-        </w:rPr>
-        <w:t>ento inteiro, selecione Edit&gt;Select All (ou Ctrl-A) e pressione F9 ou simplesmente clique no campo e pressione F9. Isso deve ser feito separadamente para Cabeçalhos e Rodapés. Alt-F9 alterna entre a exibição de nomes de campos e do conteúdo dos campos. Con</w:t>
-      </w:r>
-      <w:r>
-        <w:rPr>
-          <w:lang w:val="pt-BR"/>
-        </w:rPr>
-        <w:t xml:space="preserve">sulte a ajuda do Word para obter mais informações sobre como trabalhar com campos.] </w:t>
-      </w:r>
+        <w:t>1</w:t>
+      </w:r>
+    </w:p>
+    <w:p>
+      <w:pPr>
+        <w:rPr>
+          <w:lang w:val="pt-BR"/>
+        </w:rPr>
+      </w:pPr>
     </w:p>
     <w:p>
       <w:pPr>
@@ -208,7 +156,7 @@
     </w:p>
     <w:tbl>
       <w:tblPr>
-        <w:tblW w:w="0" w:type="auto"/>
+        <w:tblW w:w="9504" w:type="dxa"/>
         <w:tblBorders>
           <w:top w:val="single" w:sz="6" w:space="0" w:color="auto"/>
           <w:left w:val="single" w:sz="6" w:space="0" w:color="auto"/>
@@ -227,12 +175,6 @@
         <w:gridCol w:w="2304"/>
       </w:tblGrid>
       <w:tr>
-        <w:tblPrEx>
-          <w:tblCellMar>
-            <w:top w:w="0" w:type="dxa"/>
-            <w:bottom w:w="0" w:type="dxa"/>
-          </w:tblCellMar>
-        </w:tblPrEx>
         <w:tc>
           <w:tcPr>
             <w:tcW w:w="2304" w:type="dxa"/>
@@ -355,12 +297,6 @@
         </w:tc>
       </w:tr>
       <w:tr>
-        <w:tblPrEx>
-          <w:tblCellMar>
-            <w:top w:w="0" w:type="dxa"/>
-            <w:bottom w:w="0" w:type="dxa"/>
-          </w:tblCellMar>
-        </w:tblPrEx>
         <w:tc>
           <w:tcPr>
             <w:tcW w:w="2304" w:type="dxa"/>
@@ -374,6 +310,7 @@
           <w:p>
             <w:pPr>
               <w:pStyle w:val="Tabletext"/>
+              <w:jc w:val="center"/>
               <w:rPr>
                 <w:lang w:val="pt-BR"/>
               </w:rPr>
@@ -382,7 +319,21 @@
               <w:rPr>
                 <w:lang w:val="pt-BR"/>
               </w:rPr>
-              <w:t>&lt;dd/mmm/aa&gt;</w:t>
+              <w:t>04/</w:t>
+            </w:r>
+            <w:proofErr w:type="spellStart"/>
+            <w:r>
+              <w:rPr>
+                <w:lang w:val="pt-BR"/>
+              </w:rPr>
+              <w:t>jun</w:t>
+            </w:r>
+            <w:proofErr w:type="spellEnd"/>
+            <w:r>
+              <w:rPr>
+                <w:lang w:val="pt-BR"/>
+              </w:rPr>
+              <w:t>/21</w:t>
             </w:r>
           </w:p>
         </w:tc>
@@ -399,6 +350,7 @@
           <w:p>
             <w:pPr>
               <w:pStyle w:val="Tabletext"/>
+              <w:jc w:val="center"/>
               <w:rPr>
                 <w:lang w:val="pt-BR"/>
               </w:rPr>
@@ -407,7 +359,7 @@
               <w:rPr>
                 <w:lang w:val="pt-BR"/>
               </w:rPr>
-              <w:t>&lt;x.x&gt;</w:t>
+              <w:t>1.0</w:t>
             </w:r>
           </w:p>
         </w:tc>
@@ -432,13 +384,107 @@
               <w:rPr>
                 <w:lang w:val="pt-BR"/>
               </w:rPr>
-              <w:t>&lt;detalhes&gt;</w:t>
+              <w:t>Versão inicial do documento.</w:t>
             </w:r>
           </w:p>
         </w:tc>
         <w:tc>
           <w:tcPr>
             <w:tcW w:w="2304" w:type="dxa"/>
+            <w:tcBorders>
+              <w:top w:val="single" w:sz="6" w:space="0" w:color="auto"/>
+              <w:left w:val="single" w:sz="6" w:space="0" w:color="auto"/>
+              <w:bottom w:val="single" w:sz="6" w:space="0" w:color="auto"/>
+              <w:right w:val="single" w:sz="6" w:space="0" w:color="auto"/>
+            </w:tcBorders>
+          </w:tcPr>
+          <w:p>
+            <w:pPr>
+              <w:pStyle w:val="Tabletext"/>
+              <w:jc w:val="center"/>
+              <w:rPr>
+                <w:lang w:val="pt-BR"/>
+              </w:rPr>
+            </w:pPr>
+            <w:r>
+              <w:rPr>
+                <w:lang w:val="pt-BR"/>
+              </w:rPr>
+              <w:t>Kauan</w:t>
+            </w:r>
+          </w:p>
+        </w:tc>
+      </w:tr>
+      <w:tr>
+        <w:tc>
+          <w:tcPr>
+            <w:tcW w:w="2304" w:type="dxa"/>
+            <w:tcBorders>
+              <w:top w:val="single" w:sz="6" w:space="0" w:color="auto"/>
+              <w:left w:val="single" w:sz="6" w:space="0" w:color="auto"/>
+              <w:bottom w:val="single" w:sz="6" w:space="0" w:color="auto"/>
+              <w:right w:val="single" w:sz="6" w:space="0" w:color="auto"/>
+            </w:tcBorders>
+          </w:tcPr>
+          <w:p>
+            <w:pPr>
+              <w:pStyle w:val="Tabletext"/>
+              <w:jc w:val="center"/>
+              <w:rPr>
+                <w:lang w:val="pt-BR"/>
+              </w:rPr>
+            </w:pPr>
+            <w:r>
+              <w:rPr>
+                <w:lang w:val="pt-BR"/>
+              </w:rPr>
+              <w:t>05/</w:t>
+            </w:r>
+            <w:proofErr w:type="spellStart"/>
+            <w:r>
+              <w:rPr>
+                <w:lang w:val="pt-BR"/>
+              </w:rPr>
+              <w:t>jun</w:t>
+            </w:r>
+            <w:proofErr w:type="spellEnd"/>
+            <w:r>
+              <w:rPr>
+                <w:lang w:val="pt-BR"/>
+              </w:rPr>
+              <w:t>/21</w:t>
+            </w:r>
+          </w:p>
+        </w:tc>
+        <w:tc>
+          <w:tcPr>
+            <w:tcW w:w="1152" w:type="dxa"/>
+            <w:tcBorders>
+              <w:top w:val="single" w:sz="6" w:space="0" w:color="auto"/>
+              <w:left w:val="single" w:sz="6" w:space="0" w:color="auto"/>
+              <w:bottom w:val="single" w:sz="6" w:space="0" w:color="auto"/>
+              <w:right w:val="single" w:sz="6" w:space="0" w:color="auto"/>
+            </w:tcBorders>
+          </w:tcPr>
+          <w:p>
+            <w:pPr>
+              <w:pStyle w:val="Tabletext"/>
+              <w:jc w:val="center"/>
+              <w:rPr>
+                <w:lang w:val="pt-BR"/>
+              </w:rPr>
+            </w:pPr>
+            <w:r>
+              <w:rPr>
+                <w:lang w:val="pt-BR"/>
+              </w:rPr>
+              <w:t>1.1</w:t>
+            </w:r>
+          </w:p>
+        </w:tc>
+        <w:tc>
+          <w:tcPr>
+            <w:tcW w:w="3744" w:type="dxa"/>
             <w:tcBorders>
               <w:top w:val="single" w:sz="6" w:space="0" w:color="auto"/>
               <w:left w:val="single" w:sz="6" w:space="0" w:color="auto"/>
@@ -457,18 +503,10 @@
               <w:rPr>
                 <w:lang w:val="pt-BR"/>
               </w:rPr>
-              <w:t>&lt;nome&gt;</w:t>
+              <w:t>Versão revisada do documento.</w:t>
             </w:r>
           </w:p>
         </w:tc>
-      </w:tr>
-      <w:tr>
-        <w:tblPrEx>
-          <w:tblCellMar>
-            <w:top w:w="0" w:type="dxa"/>
-            <w:bottom w:w="0" w:type="dxa"/>
-          </w:tblCellMar>
-        </w:tblPrEx>
         <w:tc>
           <w:tcPr>
             <w:tcW w:w="2304" w:type="dxa"/>
@@ -482,6 +520,35 @@
           <w:p>
             <w:pPr>
               <w:pStyle w:val="Tabletext"/>
+              <w:jc w:val="center"/>
+              <w:rPr>
+                <w:lang w:val="pt-BR"/>
+              </w:rPr>
+            </w:pPr>
+            <w:r>
+              <w:rPr>
+                <w:lang w:val="pt-BR"/>
+              </w:rPr>
+              <w:t>Pedro</w:t>
+            </w:r>
+          </w:p>
+        </w:tc>
+      </w:tr>
+      <w:tr>
+        <w:tc>
+          <w:tcPr>
+            <w:tcW w:w="2304" w:type="dxa"/>
+            <w:tcBorders>
+              <w:top w:val="single" w:sz="6" w:space="0" w:color="auto"/>
+              <w:left w:val="single" w:sz="6" w:space="0" w:color="auto"/>
+              <w:bottom w:val="single" w:sz="6" w:space="0" w:color="auto"/>
+              <w:right w:val="single" w:sz="6" w:space="0" w:color="auto"/>
+            </w:tcBorders>
+          </w:tcPr>
+          <w:p>
+            <w:pPr>
+              <w:pStyle w:val="Tabletext"/>
+              <w:jc w:val="center"/>
               <w:rPr>
                 <w:lang w:val="pt-BR"/>
               </w:rPr>
@@ -501,6 +568,7 @@
           <w:p>
             <w:pPr>
               <w:pStyle w:val="Tabletext"/>
+              <w:jc w:val="center"/>
               <w:rPr>
                 <w:lang w:val="pt-BR"/>
               </w:rPr>
@@ -539,6 +607,7 @@
           <w:p>
             <w:pPr>
               <w:pStyle w:val="Tabletext"/>
+              <w:jc w:val="center"/>
               <w:rPr>
                 <w:lang w:val="pt-BR"/>
               </w:rPr>
@@ -547,12 +616,6 @@
         </w:tc>
       </w:tr>
       <w:tr>
-        <w:tblPrEx>
-          <w:tblCellMar>
-            <w:top w:w="0" w:type="dxa"/>
-            <w:bottom w:w="0" w:type="dxa"/>
-          </w:tblCellMar>
-        </w:tblPrEx>
         <w:tc>
           <w:tcPr>
             <w:tcW w:w="2304" w:type="dxa"/>
@@ -566,6 +629,7 @@
           <w:p>
             <w:pPr>
               <w:pStyle w:val="Tabletext"/>
+              <w:jc w:val="center"/>
               <w:rPr>
                 <w:lang w:val="pt-BR"/>
               </w:rPr>
@@ -585,6 +649,7 @@
           <w:p>
             <w:pPr>
               <w:pStyle w:val="Tabletext"/>
+              <w:jc w:val="center"/>
               <w:rPr>
                 <w:lang w:val="pt-BR"/>
               </w:rPr>
@@ -623,90 +688,7 @@
           <w:p>
             <w:pPr>
               <w:pStyle w:val="Tabletext"/>
-              <w:rPr>
-                <w:lang w:val="pt-BR"/>
-              </w:rPr>
-            </w:pPr>
-          </w:p>
-        </w:tc>
-      </w:tr>
-      <w:tr>
-        <w:tblPrEx>
-          <w:tblCellMar>
-            <w:top w:w="0" w:type="dxa"/>
-            <w:bottom w:w="0" w:type="dxa"/>
-          </w:tblCellMar>
-        </w:tblPrEx>
-        <w:tc>
-          <w:tcPr>
-            <w:tcW w:w="2304" w:type="dxa"/>
-            <w:tcBorders>
-              <w:top w:val="single" w:sz="6" w:space="0" w:color="auto"/>
-              <w:left w:val="single" w:sz="6" w:space="0" w:color="auto"/>
-              <w:bottom w:val="single" w:sz="6" w:space="0" w:color="auto"/>
-              <w:right w:val="single" w:sz="6" w:space="0" w:color="auto"/>
-            </w:tcBorders>
-          </w:tcPr>
-          <w:p>
-            <w:pPr>
-              <w:pStyle w:val="Tabletext"/>
-              <w:rPr>
-                <w:lang w:val="pt-BR"/>
-              </w:rPr>
-            </w:pPr>
-          </w:p>
-        </w:tc>
-        <w:tc>
-          <w:tcPr>
-            <w:tcW w:w="1152" w:type="dxa"/>
-            <w:tcBorders>
-              <w:top w:val="single" w:sz="6" w:space="0" w:color="auto"/>
-              <w:left w:val="single" w:sz="6" w:space="0" w:color="auto"/>
-              <w:bottom w:val="single" w:sz="6" w:space="0" w:color="auto"/>
-              <w:right w:val="single" w:sz="6" w:space="0" w:color="auto"/>
-            </w:tcBorders>
-          </w:tcPr>
-          <w:p>
-            <w:pPr>
-              <w:pStyle w:val="Tabletext"/>
-              <w:rPr>
-                <w:lang w:val="pt-BR"/>
-              </w:rPr>
-            </w:pPr>
-          </w:p>
-        </w:tc>
-        <w:tc>
-          <w:tcPr>
-            <w:tcW w:w="3744" w:type="dxa"/>
-            <w:tcBorders>
-              <w:top w:val="single" w:sz="6" w:space="0" w:color="auto"/>
-              <w:left w:val="single" w:sz="6" w:space="0" w:color="auto"/>
-              <w:bottom w:val="single" w:sz="6" w:space="0" w:color="auto"/>
-              <w:right w:val="single" w:sz="6" w:space="0" w:color="auto"/>
-            </w:tcBorders>
-          </w:tcPr>
-          <w:p>
-            <w:pPr>
-              <w:pStyle w:val="Tabletext"/>
-              <w:rPr>
-                <w:lang w:val="pt-BR"/>
-              </w:rPr>
-            </w:pPr>
-          </w:p>
-        </w:tc>
-        <w:tc>
-          <w:tcPr>
-            <w:tcW w:w="2304" w:type="dxa"/>
-            <w:tcBorders>
-              <w:top w:val="single" w:sz="6" w:space="0" w:color="auto"/>
-              <w:left w:val="single" w:sz="6" w:space="0" w:color="auto"/>
-              <w:bottom w:val="single" w:sz="6" w:space="0" w:color="auto"/>
-              <w:right w:val="single" w:sz="6" w:space="0" w:color="auto"/>
-            </w:tcBorders>
-          </w:tcPr>
-          <w:p>
-            <w:pPr>
-              <w:pStyle w:val="Tabletext"/>
+              <w:jc w:val="center"/>
               <w:rPr>
                 <w:lang w:val="pt-BR"/>
               </w:rPr>
@@ -750,10 +732,12 @@
           <w:tab w:val="left" w:pos="432"/>
         </w:tabs>
         <w:rPr>
+          <w:rFonts w:asciiTheme="minorHAnsi" w:eastAsiaTheme="minorEastAsia" w:hAnsiTheme="minorHAnsi" w:cstheme="minorBidi"/>
           <w:noProof/>
           <w:snapToGrid/>
-          <w:sz w:val="24"/>
-          <w:szCs w:val="24"/>
+          <w:sz w:val="22"/>
+          <w:szCs w:val="22"/>
+          <w:lang w:val="pt-BR" w:eastAsia="pt-BR"/>
         </w:rPr>
       </w:pPr>
       <w:r>
@@ -789,10 +773,12 @@
       </w:r>
       <w:r>
         <w:rPr>
+          <w:rFonts w:asciiTheme="minorHAnsi" w:eastAsiaTheme="minorEastAsia" w:hAnsiTheme="minorHAnsi" w:cstheme="minorBidi"/>
           <w:noProof/>
           <w:snapToGrid/>
-          <w:sz w:val="24"/>
-          <w:szCs w:val="24"/>
+          <w:sz w:val="22"/>
+          <w:szCs w:val="22"/>
+          <w:lang w:val="pt-BR" w:eastAsia="pt-BR"/>
         </w:rPr>
         <w:tab/>
       </w:r>
@@ -819,13 +805,7 @@
         <w:rPr>
           <w:noProof/>
         </w:rPr>
-        <w:instrText xml:space="preserve"> PAGEREF _Toc18206</w:instrText>
-      </w:r>
-      <w:r>
-        <w:rPr>
-          <w:noProof/>
-        </w:rPr>
-        <w:instrText xml:space="preserve">537 \h </w:instrText>
+        <w:instrText xml:space="preserve"> PAGEREF _Toc74950542 \h </w:instrText>
       </w:r>
       <w:r>
         <w:rPr>
@@ -858,10 +838,12 @@
           <w:tab w:val="left" w:pos="1000"/>
         </w:tabs>
         <w:rPr>
+          <w:rFonts w:asciiTheme="minorHAnsi" w:eastAsiaTheme="minorEastAsia" w:hAnsiTheme="minorHAnsi" w:cstheme="minorBidi"/>
           <w:noProof/>
           <w:snapToGrid/>
-          <w:sz w:val="24"/>
-          <w:szCs w:val="24"/>
+          <w:sz w:val="22"/>
+          <w:szCs w:val="22"/>
+          <w:lang w:val="pt-BR" w:eastAsia="pt-BR"/>
         </w:rPr>
       </w:pPr>
       <w:r>
@@ -873,10 +855,12 @@
       </w:r>
       <w:r>
         <w:rPr>
+          <w:rFonts w:asciiTheme="minorHAnsi" w:eastAsiaTheme="minorEastAsia" w:hAnsiTheme="minorHAnsi" w:cstheme="minorBidi"/>
           <w:noProof/>
           <w:snapToGrid/>
-          <w:sz w:val="24"/>
-          <w:szCs w:val="24"/>
+          <w:sz w:val="22"/>
+          <w:szCs w:val="22"/>
+          <w:lang w:val="pt-BR" w:eastAsia="pt-BR"/>
         </w:rPr>
         <w:tab/>
       </w:r>
@@ -903,7 +887,7 @@
         <w:rPr>
           <w:noProof/>
         </w:rPr>
-        <w:instrText xml:space="preserve"> PAGEREF _Toc18206538 \h </w:instrText>
+        <w:instrText xml:space="preserve"> PAGEREF _Toc74950543 \h </w:instrText>
       </w:r>
       <w:r>
         <w:rPr>
@@ -936,10 +920,12 @@
           <w:tab w:val="left" w:pos="1000"/>
         </w:tabs>
         <w:rPr>
+          <w:rFonts w:asciiTheme="minorHAnsi" w:eastAsiaTheme="minorEastAsia" w:hAnsiTheme="minorHAnsi" w:cstheme="minorBidi"/>
           <w:noProof/>
           <w:snapToGrid/>
-          <w:sz w:val="24"/>
-          <w:szCs w:val="24"/>
+          <w:sz w:val="22"/>
+          <w:szCs w:val="22"/>
+          <w:lang w:val="pt-BR" w:eastAsia="pt-BR"/>
         </w:rPr>
       </w:pPr>
       <w:r>
@@ -951,10 +937,12 @@
       </w:r>
       <w:r>
         <w:rPr>
+          <w:rFonts w:asciiTheme="minorHAnsi" w:eastAsiaTheme="minorEastAsia" w:hAnsiTheme="minorHAnsi" w:cstheme="minorBidi"/>
           <w:noProof/>
           <w:snapToGrid/>
-          <w:sz w:val="24"/>
-          <w:szCs w:val="24"/>
+          <w:sz w:val="22"/>
+          <w:szCs w:val="22"/>
+          <w:lang w:val="pt-BR" w:eastAsia="pt-BR"/>
         </w:rPr>
         <w:tab/>
       </w:r>
@@ -981,7 +969,7 @@
         <w:rPr>
           <w:noProof/>
         </w:rPr>
-        <w:instrText xml:space="preserve"> PAGEREF _Toc18206539 \h </w:instrText>
+        <w:instrText xml:space="preserve"> PAGEREF _Toc74950544 \h </w:instrText>
       </w:r>
       <w:r>
         <w:rPr>
@@ -1014,10 +1002,12 @@
           <w:tab w:val="left" w:pos="1000"/>
         </w:tabs>
         <w:rPr>
+          <w:rFonts w:asciiTheme="minorHAnsi" w:eastAsiaTheme="minorEastAsia" w:hAnsiTheme="minorHAnsi" w:cstheme="minorBidi"/>
           <w:noProof/>
           <w:snapToGrid/>
-          <w:sz w:val="24"/>
-          <w:szCs w:val="24"/>
+          <w:sz w:val="22"/>
+          <w:szCs w:val="22"/>
+          <w:lang w:val="pt-BR" w:eastAsia="pt-BR"/>
         </w:rPr>
       </w:pPr>
       <w:r>
@@ -1029,10 +1019,12 @@
       </w:r>
       <w:r>
         <w:rPr>
+          <w:rFonts w:asciiTheme="minorHAnsi" w:eastAsiaTheme="minorEastAsia" w:hAnsiTheme="minorHAnsi" w:cstheme="minorBidi"/>
           <w:noProof/>
           <w:snapToGrid/>
-          <w:sz w:val="24"/>
-          <w:szCs w:val="24"/>
+          <w:sz w:val="22"/>
+          <w:szCs w:val="22"/>
+          <w:lang w:val="pt-BR" w:eastAsia="pt-BR"/>
         </w:rPr>
         <w:tab/>
       </w:r>
@@ -1059,7 +1051,7 @@
         <w:rPr>
           <w:noProof/>
         </w:rPr>
-        <w:instrText xml:space="preserve"> PAGEREF _Toc18206540 \h </w:instrText>
+        <w:instrText xml:space="preserve"> PAGEREF _Toc74950545 \h </w:instrText>
       </w:r>
       <w:r>
         <w:rPr>
@@ -1092,10 +1084,12 @@
           <w:tab w:val="left" w:pos="1000"/>
         </w:tabs>
         <w:rPr>
+          <w:rFonts w:asciiTheme="minorHAnsi" w:eastAsiaTheme="minorEastAsia" w:hAnsiTheme="minorHAnsi" w:cstheme="minorBidi"/>
           <w:noProof/>
           <w:snapToGrid/>
-          <w:sz w:val="24"/>
-          <w:szCs w:val="24"/>
+          <w:sz w:val="22"/>
+          <w:szCs w:val="22"/>
+          <w:lang w:val="pt-BR" w:eastAsia="pt-BR"/>
         </w:rPr>
       </w:pPr>
       <w:r>
@@ -1107,10 +1101,12 @@
       </w:r>
       <w:r>
         <w:rPr>
+          <w:rFonts w:asciiTheme="minorHAnsi" w:eastAsiaTheme="minorEastAsia" w:hAnsiTheme="minorHAnsi" w:cstheme="minorBidi"/>
           <w:noProof/>
           <w:snapToGrid/>
-          <w:sz w:val="24"/>
-          <w:szCs w:val="24"/>
+          <w:sz w:val="22"/>
+          <w:szCs w:val="22"/>
+          <w:lang w:val="pt-BR" w:eastAsia="pt-BR"/>
         </w:rPr>
         <w:tab/>
       </w:r>
@@ -1137,7 +1133,7 @@
         <w:rPr>
           <w:noProof/>
         </w:rPr>
-        <w:instrText xml:space="preserve"> PAGEREF _Toc18206541 \h </w:instrText>
+        <w:instrText xml:space="preserve"> PAGEREF _Toc74950546 \h </w:instrText>
       </w:r>
       <w:r>
         <w:rPr>
@@ -1170,10 +1166,12 @@
           <w:tab w:val="left" w:pos="432"/>
         </w:tabs>
         <w:rPr>
+          <w:rFonts w:asciiTheme="minorHAnsi" w:eastAsiaTheme="minorEastAsia" w:hAnsiTheme="minorHAnsi" w:cstheme="minorBidi"/>
           <w:noProof/>
           <w:snapToGrid/>
-          <w:sz w:val="24"/>
-          <w:szCs w:val="24"/>
+          <w:sz w:val="22"/>
+          <w:szCs w:val="22"/>
+          <w:lang w:val="pt-BR" w:eastAsia="pt-BR"/>
         </w:rPr>
       </w:pPr>
       <w:r>
@@ -1185,10 +1183,12 @@
       </w:r>
       <w:r>
         <w:rPr>
+          <w:rFonts w:asciiTheme="minorHAnsi" w:eastAsiaTheme="minorEastAsia" w:hAnsiTheme="minorHAnsi" w:cstheme="minorBidi"/>
           <w:noProof/>
           <w:snapToGrid/>
-          <w:sz w:val="24"/>
-          <w:szCs w:val="24"/>
+          <w:sz w:val="22"/>
+          <w:szCs w:val="22"/>
+          <w:lang w:val="pt-BR" w:eastAsia="pt-BR"/>
         </w:rPr>
         <w:tab/>
       </w:r>
@@ -1215,7 +1215,7 @@
         <w:rPr>
           <w:noProof/>
         </w:rPr>
-        <w:instrText xml:space="preserve"> PAGEREF _Toc18206542 \h </w:instrText>
+        <w:instrText xml:space="preserve"> PAGEREF _Toc74950547 \h </w:instrText>
       </w:r>
       <w:r>
         <w:rPr>
@@ -1248,10 +1248,12 @@
           <w:tab w:val="left" w:pos="1000"/>
         </w:tabs>
         <w:rPr>
+          <w:rFonts w:asciiTheme="minorHAnsi" w:eastAsiaTheme="minorEastAsia" w:hAnsiTheme="minorHAnsi" w:cstheme="minorBidi"/>
           <w:noProof/>
           <w:snapToGrid/>
-          <w:sz w:val="24"/>
-          <w:szCs w:val="24"/>
+          <w:sz w:val="22"/>
+          <w:szCs w:val="22"/>
+          <w:lang w:val="pt-BR" w:eastAsia="pt-BR"/>
         </w:rPr>
       </w:pPr>
       <w:r>
@@ -1263,10 +1265,12 @@
       </w:r>
       <w:r>
         <w:rPr>
+          <w:rFonts w:asciiTheme="minorHAnsi" w:eastAsiaTheme="minorEastAsia" w:hAnsiTheme="minorHAnsi" w:cstheme="minorBidi"/>
           <w:noProof/>
           <w:snapToGrid/>
-          <w:sz w:val="24"/>
-          <w:szCs w:val="24"/>
+          <w:sz w:val="22"/>
+          <w:szCs w:val="22"/>
+          <w:lang w:val="pt-BR" w:eastAsia="pt-BR"/>
         </w:rPr>
         <w:tab/>
       </w:r>
@@ -1275,14 +1279,7 @@
           <w:noProof/>
           <w:lang w:val="pt-BR"/>
         </w:rPr>
-        <w:t>&lt;aBusinessRul</w:t>
-      </w:r>
-      <w:r>
-        <w:rPr>
-          <w:noProof/>
-          <w:lang w:val="pt-BR"/>
-        </w:rPr>
-        <w:t>e&gt;</w:t>
+        <w:t>Cálculo de Custo do Serviço</w:t>
       </w:r>
       <w:r>
         <w:rPr>
@@ -1300,7 +1297,7 @@
         <w:rPr>
           <w:noProof/>
         </w:rPr>
-        <w:instrText xml:space="preserve"> PAGEREF _Toc18206543 \h </w:instrText>
+        <w:instrText xml:space="preserve"> PAGEREF _Toc74950548 \h </w:instrText>
       </w:r>
       <w:r>
         <w:rPr>
@@ -1318,6 +1315,717 @@
           <w:noProof/>
         </w:rPr>
         <w:t>4</w:t>
+      </w:r>
+      <w:r>
+        <w:rPr>
+          <w:noProof/>
+        </w:rPr>
+        <w:fldChar w:fldCharType="end"/>
+      </w:r>
+    </w:p>
+    <w:p>
+      <w:pPr>
+        <w:pStyle w:val="Sumrio3"/>
+        <w:rPr>
+          <w:rFonts w:asciiTheme="minorHAnsi" w:eastAsiaTheme="minorEastAsia" w:hAnsiTheme="minorHAnsi" w:cstheme="minorBidi"/>
+          <w:noProof/>
+          <w:snapToGrid/>
+          <w:sz w:val="22"/>
+          <w:szCs w:val="22"/>
+          <w:lang w:val="pt-BR" w:eastAsia="pt-BR"/>
+        </w:rPr>
+      </w:pPr>
+      <w:r>
+        <w:rPr>
+          <w:noProof/>
+          <w:lang w:val="pt-BR"/>
+        </w:rPr>
+        <w:t>2.1.1</w:t>
+      </w:r>
+      <w:r>
+        <w:rPr>
+          <w:rFonts w:asciiTheme="minorHAnsi" w:eastAsiaTheme="minorEastAsia" w:hAnsiTheme="minorHAnsi" w:cstheme="minorBidi"/>
+          <w:noProof/>
+          <w:snapToGrid/>
+          <w:sz w:val="22"/>
+          <w:szCs w:val="22"/>
+          <w:lang w:val="pt-BR" w:eastAsia="pt-BR"/>
+        </w:rPr>
+        <w:tab/>
+      </w:r>
+      <w:r>
+        <w:rPr>
+          <w:noProof/>
+          <w:lang w:val="pt-BR"/>
+        </w:rPr>
+        <w:t>RN0001 – Peso do Produto</w:t>
+      </w:r>
+      <w:r>
+        <w:rPr>
+          <w:noProof/>
+        </w:rPr>
+        <w:tab/>
+      </w:r>
+      <w:r>
+        <w:rPr>
+          <w:noProof/>
+        </w:rPr>
+        <w:fldChar w:fldCharType="begin"/>
+      </w:r>
+      <w:r>
+        <w:rPr>
+          <w:noProof/>
+        </w:rPr>
+        <w:instrText xml:space="preserve"> PAGEREF _Toc74950549 \h </w:instrText>
+      </w:r>
+      <w:r>
+        <w:rPr>
+          <w:noProof/>
+        </w:rPr>
+      </w:r>
+      <w:r>
+        <w:rPr>
+          <w:noProof/>
+        </w:rPr>
+        <w:fldChar w:fldCharType="separate"/>
+      </w:r>
+      <w:r>
+        <w:rPr>
+          <w:noProof/>
+        </w:rPr>
+        <w:t>4</w:t>
+      </w:r>
+      <w:r>
+        <w:rPr>
+          <w:noProof/>
+        </w:rPr>
+        <w:fldChar w:fldCharType="end"/>
+      </w:r>
+    </w:p>
+    <w:p>
+      <w:pPr>
+        <w:pStyle w:val="Sumrio3"/>
+        <w:rPr>
+          <w:rFonts w:asciiTheme="minorHAnsi" w:eastAsiaTheme="minorEastAsia" w:hAnsiTheme="minorHAnsi" w:cstheme="minorBidi"/>
+          <w:noProof/>
+          <w:snapToGrid/>
+          <w:sz w:val="22"/>
+          <w:szCs w:val="22"/>
+          <w:lang w:val="pt-BR" w:eastAsia="pt-BR"/>
+        </w:rPr>
+      </w:pPr>
+      <w:r>
+        <w:rPr>
+          <w:noProof/>
+          <w:lang w:val="pt-BR"/>
+        </w:rPr>
+        <w:t>2.1.2</w:t>
+      </w:r>
+      <w:r>
+        <w:rPr>
+          <w:rFonts w:asciiTheme="minorHAnsi" w:eastAsiaTheme="minorEastAsia" w:hAnsiTheme="minorHAnsi" w:cstheme="minorBidi"/>
+          <w:noProof/>
+          <w:snapToGrid/>
+          <w:sz w:val="22"/>
+          <w:szCs w:val="22"/>
+          <w:lang w:val="pt-BR" w:eastAsia="pt-BR"/>
+        </w:rPr>
+        <w:tab/>
+      </w:r>
+      <w:r>
+        <w:rPr>
+          <w:noProof/>
+          <w:lang w:val="pt-BR"/>
+        </w:rPr>
+        <w:t>RN0002 – Custo de Material</w:t>
+      </w:r>
+      <w:r>
+        <w:rPr>
+          <w:noProof/>
+        </w:rPr>
+        <w:tab/>
+      </w:r>
+      <w:r>
+        <w:rPr>
+          <w:noProof/>
+        </w:rPr>
+        <w:fldChar w:fldCharType="begin"/>
+      </w:r>
+      <w:r>
+        <w:rPr>
+          <w:noProof/>
+        </w:rPr>
+        <w:instrText xml:space="preserve"> PAGEREF _Toc74950550 \h </w:instrText>
+      </w:r>
+      <w:r>
+        <w:rPr>
+          <w:noProof/>
+        </w:rPr>
+      </w:r>
+      <w:r>
+        <w:rPr>
+          <w:noProof/>
+        </w:rPr>
+        <w:fldChar w:fldCharType="separate"/>
+      </w:r>
+      <w:r>
+        <w:rPr>
+          <w:noProof/>
+        </w:rPr>
+        <w:t>4</w:t>
+      </w:r>
+      <w:r>
+        <w:rPr>
+          <w:noProof/>
+        </w:rPr>
+        <w:fldChar w:fldCharType="end"/>
+      </w:r>
+    </w:p>
+    <w:p>
+      <w:pPr>
+        <w:pStyle w:val="Sumrio3"/>
+        <w:rPr>
+          <w:rFonts w:asciiTheme="minorHAnsi" w:eastAsiaTheme="minorEastAsia" w:hAnsiTheme="minorHAnsi" w:cstheme="minorBidi"/>
+          <w:noProof/>
+          <w:snapToGrid/>
+          <w:sz w:val="22"/>
+          <w:szCs w:val="22"/>
+          <w:lang w:val="pt-BR" w:eastAsia="pt-BR"/>
+        </w:rPr>
+      </w:pPr>
+      <w:r>
+        <w:rPr>
+          <w:noProof/>
+          <w:lang w:val="pt-BR"/>
+        </w:rPr>
+        <w:t>2.1.3</w:t>
+      </w:r>
+      <w:r>
+        <w:rPr>
+          <w:rFonts w:asciiTheme="minorHAnsi" w:eastAsiaTheme="minorEastAsia" w:hAnsiTheme="minorHAnsi" w:cstheme="minorBidi"/>
+          <w:noProof/>
+          <w:snapToGrid/>
+          <w:sz w:val="22"/>
+          <w:szCs w:val="22"/>
+          <w:lang w:val="pt-BR" w:eastAsia="pt-BR"/>
+        </w:rPr>
+        <w:tab/>
+      </w:r>
+      <w:r>
+        <w:rPr>
+          <w:noProof/>
+          <w:lang w:val="pt-BR"/>
+        </w:rPr>
+        <w:t>RN0003 – Custo de Energia</w:t>
+      </w:r>
+      <w:r>
+        <w:rPr>
+          <w:noProof/>
+        </w:rPr>
+        <w:tab/>
+      </w:r>
+      <w:r>
+        <w:rPr>
+          <w:noProof/>
+        </w:rPr>
+        <w:fldChar w:fldCharType="begin"/>
+      </w:r>
+      <w:r>
+        <w:rPr>
+          <w:noProof/>
+        </w:rPr>
+        <w:instrText xml:space="preserve"> PAGEREF _Toc74950551 \h </w:instrText>
+      </w:r>
+      <w:r>
+        <w:rPr>
+          <w:noProof/>
+        </w:rPr>
+      </w:r>
+      <w:r>
+        <w:rPr>
+          <w:noProof/>
+        </w:rPr>
+        <w:fldChar w:fldCharType="separate"/>
+      </w:r>
+      <w:r>
+        <w:rPr>
+          <w:noProof/>
+        </w:rPr>
+        <w:t>4</w:t>
+      </w:r>
+      <w:r>
+        <w:rPr>
+          <w:noProof/>
+        </w:rPr>
+        <w:fldChar w:fldCharType="end"/>
+      </w:r>
+    </w:p>
+    <w:p>
+      <w:pPr>
+        <w:pStyle w:val="Sumrio3"/>
+        <w:rPr>
+          <w:rFonts w:asciiTheme="minorHAnsi" w:eastAsiaTheme="minorEastAsia" w:hAnsiTheme="minorHAnsi" w:cstheme="minorBidi"/>
+          <w:noProof/>
+          <w:snapToGrid/>
+          <w:sz w:val="22"/>
+          <w:szCs w:val="22"/>
+          <w:lang w:val="pt-BR" w:eastAsia="pt-BR"/>
+        </w:rPr>
+      </w:pPr>
+      <w:r>
+        <w:rPr>
+          <w:noProof/>
+          <w:lang w:val="pt-BR"/>
+        </w:rPr>
+        <w:t>2.1.4</w:t>
+      </w:r>
+      <w:r>
+        <w:rPr>
+          <w:rFonts w:asciiTheme="minorHAnsi" w:eastAsiaTheme="minorEastAsia" w:hAnsiTheme="minorHAnsi" w:cstheme="minorBidi"/>
+          <w:noProof/>
+          <w:snapToGrid/>
+          <w:sz w:val="22"/>
+          <w:szCs w:val="22"/>
+          <w:lang w:val="pt-BR" w:eastAsia="pt-BR"/>
+        </w:rPr>
+        <w:tab/>
+      </w:r>
+      <w:r>
+        <w:rPr>
+          <w:noProof/>
+          <w:lang w:val="pt-BR"/>
+        </w:rPr>
+        <w:t>RN0004 – Custo de Manutenção</w:t>
+      </w:r>
+      <w:r>
+        <w:rPr>
+          <w:noProof/>
+        </w:rPr>
+        <w:tab/>
+      </w:r>
+      <w:r>
+        <w:rPr>
+          <w:noProof/>
+        </w:rPr>
+        <w:fldChar w:fldCharType="begin"/>
+      </w:r>
+      <w:r>
+        <w:rPr>
+          <w:noProof/>
+        </w:rPr>
+        <w:instrText xml:space="preserve"> PAGEREF _Toc74950552 \h </w:instrText>
+      </w:r>
+      <w:r>
+        <w:rPr>
+          <w:noProof/>
+        </w:rPr>
+      </w:r>
+      <w:r>
+        <w:rPr>
+          <w:noProof/>
+        </w:rPr>
+        <w:fldChar w:fldCharType="separate"/>
+      </w:r>
+      <w:r>
+        <w:rPr>
+          <w:noProof/>
+        </w:rPr>
+        <w:t>4</w:t>
+      </w:r>
+      <w:r>
+        <w:rPr>
+          <w:noProof/>
+        </w:rPr>
+        <w:fldChar w:fldCharType="end"/>
+      </w:r>
+    </w:p>
+    <w:p>
+      <w:pPr>
+        <w:pStyle w:val="Sumrio3"/>
+        <w:rPr>
+          <w:rFonts w:asciiTheme="minorHAnsi" w:eastAsiaTheme="minorEastAsia" w:hAnsiTheme="minorHAnsi" w:cstheme="minorBidi"/>
+          <w:noProof/>
+          <w:snapToGrid/>
+          <w:sz w:val="22"/>
+          <w:szCs w:val="22"/>
+          <w:lang w:val="pt-BR" w:eastAsia="pt-BR"/>
+        </w:rPr>
+      </w:pPr>
+      <w:r>
+        <w:rPr>
+          <w:noProof/>
+          <w:lang w:val="pt-BR"/>
+        </w:rPr>
+        <w:t>2.1.5</w:t>
+      </w:r>
+      <w:r>
+        <w:rPr>
+          <w:rFonts w:asciiTheme="minorHAnsi" w:eastAsiaTheme="minorEastAsia" w:hAnsiTheme="minorHAnsi" w:cstheme="minorBidi"/>
+          <w:noProof/>
+          <w:snapToGrid/>
+          <w:sz w:val="22"/>
+          <w:szCs w:val="22"/>
+          <w:lang w:val="pt-BR" w:eastAsia="pt-BR"/>
+        </w:rPr>
+        <w:tab/>
+      </w:r>
+      <w:r>
+        <w:rPr>
+          <w:noProof/>
+          <w:lang w:val="pt-BR"/>
+        </w:rPr>
+        <w:t>RN0005 – Custo de Falhas</w:t>
+      </w:r>
+      <w:r>
+        <w:rPr>
+          <w:noProof/>
+        </w:rPr>
+        <w:tab/>
+      </w:r>
+      <w:r>
+        <w:rPr>
+          <w:noProof/>
+        </w:rPr>
+        <w:fldChar w:fldCharType="begin"/>
+      </w:r>
+      <w:r>
+        <w:rPr>
+          <w:noProof/>
+        </w:rPr>
+        <w:instrText xml:space="preserve"> PAGEREF _Toc74950553 \h </w:instrText>
+      </w:r>
+      <w:r>
+        <w:rPr>
+          <w:noProof/>
+        </w:rPr>
+      </w:r>
+      <w:r>
+        <w:rPr>
+          <w:noProof/>
+        </w:rPr>
+        <w:fldChar w:fldCharType="separate"/>
+      </w:r>
+      <w:r>
+        <w:rPr>
+          <w:noProof/>
+        </w:rPr>
+        <w:t>5</w:t>
+      </w:r>
+      <w:r>
+        <w:rPr>
+          <w:noProof/>
+        </w:rPr>
+        <w:fldChar w:fldCharType="end"/>
+      </w:r>
+    </w:p>
+    <w:p>
+      <w:pPr>
+        <w:pStyle w:val="Sumrio3"/>
+        <w:rPr>
+          <w:rFonts w:asciiTheme="minorHAnsi" w:eastAsiaTheme="minorEastAsia" w:hAnsiTheme="minorHAnsi" w:cstheme="minorBidi"/>
+          <w:noProof/>
+          <w:snapToGrid/>
+          <w:sz w:val="22"/>
+          <w:szCs w:val="22"/>
+          <w:lang w:val="pt-BR" w:eastAsia="pt-BR"/>
+        </w:rPr>
+      </w:pPr>
+      <w:r>
+        <w:rPr>
+          <w:noProof/>
+          <w:lang w:val="pt-BR"/>
+        </w:rPr>
+        <w:t>2.1.6</w:t>
+      </w:r>
+      <w:r>
+        <w:rPr>
+          <w:rFonts w:asciiTheme="minorHAnsi" w:eastAsiaTheme="minorEastAsia" w:hAnsiTheme="minorHAnsi" w:cstheme="minorBidi"/>
+          <w:noProof/>
+          <w:snapToGrid/>
+          <w:sz w:val="22"/>
+          <w:szCs w:val="22"/>
+          <w:lang w:val="pt-BR" w:eastAsia="pt-BR"/>
+        </w:rPr>
+        <w:tab/>
+      </w:r>
+      <w:r>
+        <w:rPr>
+          <w:noProof/>
+          <w:lang w:val="pt-BR"/>
+        </w:rPr>
+        <w:t>RN0006 – Custo de Acabamento</w:t>
+      </w:r>
+      <w:r>
+        <w:rPr>
+          <w:noProof/>
+        </w:rPr>
+        <w:tab/>
+      </w:r>
+      <w:r>
+        <w:rPr>
+          <w:noProof/>
+        </w:rPr>
+        <w:fldChar w:fldCharType="begin"/>
+      </w:r>
+      <w:r>
+        <w:rPr>
+          <w:noProof/>
+        </w:rPr>
+        <w:instrText xml:space="preserve"> PAGEREF _Toc74950554 \h </w:instrText>
+      </w:r>
+      <w:r>
+        <w:rPr>
+          <w:noProof/>
+        </w:rPr>
+      </w:r>
+      <w:r>
+        <w:rPr>
+          <w:noProof/>
+        </w:rPr>
+        <w:fldChar w:fldCharType="separate"/>
+      </w:r>
+      <w:r>
+        <w:rPr>
+          <w:noProof/>
+        </w:rPr>
+        <w:t>5</w:t>
+      </w:r>
+      <w:r>
+        <w:rPr>
+          <w:noProof/>
+        </w:rPr>
+        <w:fldChar w:fldCharType="end"/>
+      </w:r>
+    </w:p>
+    <w:p>
+      <w:pPr>
+        <w:pStyle w:val="Sumrio3"/>
+        <w:rPr>
+          <w:rFonts w:asciiTheme="minorHAnsi" w:eastAsiaTheme="minorEastAsia" w:hAnsiTheme="minorHAnsi" w:cstheme="minorBidi"/>
+          <w:noProof/>
+          <w:snapToGrid/>
+          <w:sz w:val="22"/>
+          <w:szCs w:val="22"/>
+          <w:lang w:val="pt-BR" w:eastAsia="pt-BR"/>
+        </w:rPr>
+      </w:pPr>
+      <w:r>
+        <w:rPr>
+          <w:noProof/>
+          <w:lang w:val="pt-BR"/>
+        </w:rPr>
+        <w:t>2.1.7</w:t>
+      </w:r>
+      <w:r>
+        <w:rPr>
+          <w:rFonts w:asciiTheme="minorHAnsi" w:eastAsiaTheme="minorEastAsia" w:hAnsiTheme="minorHAnsi" w:cstheme="minorBidi"/>
+          <w:noProof/>
+          <w:snapToGrid/>
+          <w:sz w:val="22"/>
+          <w:szCs w:val="22"/>
+          <w:lang w:val="pt-BR" w:eastAsia="pt-BR"/>
+        </w:rPr>
+        <w:tab/>
+      </w:r>
+      <w:r>
+        <w:rPr>
+          <w:noProof/>
+          <w:lang w:val="pt-BR"/>
+        </w:rPr>
+        <w:t>RN0007 – Custo de Retorno de Investimento</w:t>
+      </w:r>
+      <w:r>
+        <w:rPr>
+          <w:noProof/>
+        </w:rPr>
+        <w:tab/>
+      </w:r>
+      <w:r>
+        <w:rPr>
+          <w:noProof/>
+        </w:rPr>
+        <w:fldChar w:fldCharType="begin"/>
+      </w:r>
+      <w:r>
+        <w:rPr>
+          <w:noProof/>
+        </w:rPr>
+        <w:instrText xml:space="preserve"> PAGEREF _Toc74950555 \h </w:instrText>
+      </w:r>
+      <w:r>
+        <w:rPr>
+          <w:noProof/>
+        </w:rPr>
+      </w:r>
+      <w:r>
+        <w:rPr>
+          <w:noProof/>
+        </w:rPr>
+        <w:fldChar w:fldCharType="separate"/>
+      </w:r>
+      <w:r>
+        <w:rPr>
+          <w:noProof/>
+        </w:rPr>
+        <w:t>5</w:t>
+      </w:r>
+      <w:r>
+        <w:rPr>
+          <w:noProof/>
+        </w:rPr>
+        <w:fldChar w:fldCharType="end"/>
+      </w:r>
+    </w:p>
+    <w:p>
+      <w:pPr>
+        <w:pStyle w:val="Sumrio3"/>
+        <w:rPr>
+          <w:rFonts w:asciiTheme="minorHAnsi" w:eastAsiaTheme="minorEastAsia" w:hAnsiTheme="minorHAnsi" w:cstheme="minorBidi"/>
+          <w:noProof/>
+          <w:snapToGrid/>
+          <w:sz w:val="22"/>
+          <w:szCs w:val="22"/>
+          <w:lang w:val="pt-BR" w:eastAsia="pt-BR"/>
+        </w:rPr>
+      </w:pPr>
+      <w:r>
+        <w:rPr>
+          <w:noProof/>
+          <w:lang w:val="pt-BR"/>
+        </w:rPr>
+        <w:t>2.1.8</w:t>
+      </w:r>
+      <w:r>
+        <w:rPr>
+          <w:rFonts w:asciiTheme="minorHAnsi" w:eastAsiaTheme="minorEastAsia" w:hAnsiTheme="minorHAnsi" w:cstheme="minorBidi"/>
+          <w:noProof/>
+          <w:snapToGrid/>
+          <w:sz w:val="22"/>
+          <w:szCs w:val="22"/>
+          <w:lang w:val="pt-BR" w:eastAsia="pt-BR"/>
+        </w:rPr>
+        <w:tab/>
+      </w:r>
+      <w:r>
+        <w:rPr>
+          <w:noProof/>
+          <w:lang w:val="pt-BR"/>
+        </w:rPr>
+        <w:t>RN0008 – Custo de Produção</w:t>
+      </w:r>
+      <w:r>
+        <w:rPr>
+          <w:noProof/>
+        </w:rPr>
+        <w:tab/>
+      </w:r>
+      <w:r>
+        <w:rPr>
+          <w:noProof/>
+        </w:rPr>
+        <w:fldChar w:fldCharType="begin"/>
+      </w:r>
+      <w:r>
+        <w:rPr>
+          <w:noProof/>
+        </w:rPr>
+        <w:instrText xml:space="preserve"> PAGEREF _Toc74950556 \h </w:instrText>
+      </w:r>
+      <w:r>
+        <w:rPr>
+          <w:noProof/>
+        </w:rPr>
+      </w:r>
+      <w:r>
+        <w:rPr>
+          <w:noProof/>
+        </w:rPr>
+        <w:fldChar w:fldCharType="separate"/>
+      </w:r>
+      <w:r>
+        <w:rPr>
+          <w:noProof/>
+        </w:rPr>
+        <w:t>5</w:t>
+      </w:r>
+      <w:r>
+        <w:rPr>
+          <w:noProof/>
+        </w:rPr>
+        <w:fldChar w:fldCharType="end"/>
+      </w:r>
+    </w:p>
+    <w:p>
+      <w:pPr>
+        <w:pStyle w:val="Sumrio3"/>
+        <w:rPr>
+          <w:rFonts w:asciiTheme="minorHAnsi" w:eastAsiaTheme="minorEastAsia" w:hAnsiTheme="minorHAnsi" w:cstheme="minorBidi"/>
+          <w:noProof/>
+          <w:snapToGrid/>
+          <w:sz w:val="22"/>
+          <w:szCs w:val="22"/>
+          <w:lang w:val="pt-BR" w:eastAsia="pt-BR"/>
+        </w:rPr>
+      </w:pPr>
+      <w:r>
+        <w:rPr>
+          <w:noProof/>
+          <w:lang w:val="pt-BR"/>
+        </w:rPr>
+        <w:t>2.1.9</w:t>
+      </w:r>
+      <w:r>
+        <w:rPr>
+          <w:rFonts w:asciiTheme="minorHAnsi" w:eastAsiaTheme="minorEastAsia" w:hAnsiTheme="minorHAnsi" w:cstheme="minorBidi"/>
+          <w:noProof/>
+          <w:snapToGrid/>
+          <w:sz w:val="22"/>
+          <w:szCs w:val="22"/>
+          <w:lang w:val="pt-BR" w:eastAsia="pt-BR"/>
+        </w:rPr>
+        <w:tab/>
+      </w:r>
+      <w:r>
+        <w:rPr>
+          <w:noProof/>
+          <w:lang w:val="pt-BR"/>
+        </w:rPr>
+        <w:t>RN0009 – Valor Final do Serviço</w:t>
+      </w:r>
+      <w:r>
+        <w:rPr>
+          <w:noProof/>
+        </w:rPr>
+        <w:tab/>
+      </w:r>
+      <w:r>
+        <w:rPr>
+          <w:noProof/>
+        </w:rPr>
+        <w:fldChar w:fldCharType="begin"/>
+      </w:r>
+      <w:r>
+        <w:rPr>
+          <w:noProof/>
+        </w:rPr>
+        <w:instrText xml:space="preserve"> PAGEREF _Toc74950557 \h </w:instrText>
+      </w:r>
+      <w:r>
+        <w:rPr>
+          <w:noProof/>
+        </w:rPr>
+      </w:r>
+      <w:r>
+        <w:rPr>
+          <w:noProof/>
+        </w:rPr>
+        <w:fldChar w:fldCharType="separate"/>
+      </w:r>
+      <w:r>
+        <w:rPr>
+          <w:noProof/>
+        </w:rPr>
+        <w:t>5</w:t>
       </w:r>
       <w:r>
         <w:rPr>
@@ -1333,10 +2041,12 @@
           <w:tab w:val="left" w:pos="1000"/>
         </w:tabs>
         <w:rPr>
+          <w:rFonts w:asciiTheme="minorHAnsi" w:eastAsiaTheme="minorEastAsia" w:hAnsiTheme="minorHAnsi" w:cstheme="minorBidi"/>
           <w:noProof/>
           <w:snapToGrid/>
-          <w:sz w:val="24"/>
-          <w:szCs w:val="24"/>
+          <w:sz w:val="22"/>
+          <w:szCs w:val="22"/>
+          <w:lang w:val="pt-BR" w:eastAsia="pt-BR"/>
         </w:rPr>
       </w:pPr>
       <w:r>
@@ -1348,10 +2058,12 @@
       </w:r>
       <w:r>
         <w:rPr>
+          <w:rFonts w:asciiTheme="minorHAnsi" w:eastAsiaTheme="minorEastAsia" w:hAnsiTheme="minorHAnsi" w:cstheme="minorBidi"/>
           <w:noProof/>
           <w:snapToGrid/>
-          <w:sz w:val="24"/>
-          <w:szCs w:val="24"/>
+          <w:sz w:val="22"/>
+          <w:szCs w:val="22"/>
+          <w:lang w:val="pt-BR" w:eastAsia="pt-BR"/>
         </w:rPr>
         <w:tab/>
       </w:r>
@@ -1360,7 +2072,7 @@
           <w:noProof/>
           <w:lang w:val="pt-BR"/>
         </w:rPr>
-        <w:t>&lt;anotherBusinessRule&gt;</w:t>
+        <w:t>Cálculo da Previsão de Entrega</w:t>
       </w:r>
       <w:r>
         <w:rPr>
@@ -1378,7 +2090,7 @@
         <w:rPr>
           <w:noProof/>
         </w:rPr>
-        <w:instrText xml:space="preserve"> PAGEREF _Toc18206544 \h </w:instrText>
+        <w:instrText xml:space="preserve"> PAGEREF _Toc74950558 \h </w:instrText>
       </w:r>
       <w:r>
         <w:rPr>
@@ -1395,7 +2107,7 @@
         <w:rPr>
           <w:noProof/>
         </w:rPr>
-        <w:t>4</w:t>
+        <w:t>5</w:t>
       </w:r>
       <w:r>
         <w:rPr>
@@ -1406,30 +2118,31 @@
     </w:p>
     <w:p>
       <w:pPr>
-        <w:pStyle w:val="Sumrio2"/>
-        <w:tabs>
-          <w:tab w:val="left" w:pos="1000"/>
-        </w:tabs>
-        <w:rPr>
+        <w:pStyle w:val="Sumrio3"/>
+        <w:rPr>
+          <w:rFonts w:asciiTheme="minorHAnsi" w:eastAsiaTheme="minorEastAsia" w:hAnsiTheme="minorHAnsi" w:cstheme="minorBidi"/>
           <w:noProof/>
           <w:snapToGrid/>
-          <w:sz w:val="24"/>
-          <w:szCs w:val="24"/>
-        </w:rPr>
-      </w:pPr>
-      <w:r>
-        <w:rPr>
-          <w:noProof/>
-          <w:lang w:val="pt-BR"/>
-        </w:rPr>
-        <w:t>2.3</w:t>
-      </w:r>
-      <w:r>
-        <w:rPr>
+          <w:sz w:val="22"/>
+          <w:szCs w:val="22"/>
+          <w:lang w:val="pt-BR" w:eastAsia="pt-BR"/>
+        </w:rPr>
+      </w:pPr>
+      <w:r>
+        <w:rPr>
+          <w:noProof/>
+          <w:lang w:val="pt-BR"/>
+        </w:rPr>
+        <w:t>2.2.1</w:t>
+      </w:r>
+      <w:r>
+        <w:rPr>
+          <w:rFonts w:asciiTheme="minorHAnsi" w:eastAsiaTheme="minorEastAsia" w:hAnsiTheme="minorHAnsi" w:cstheme="minorBidi"/>
           <w:noProof/>
           <w:snapToGrid/>
-          <w:sz w:val="24"/>
-          <w:szCs w:val="24"/>
+          <w:sz w:val="22"/>
+          <w:szCs w:val="22"/>
+          <w:lang w:val="pt-BR" w:eastAsia="pt-BR"/>
         </w:rPr>
         <w:tab/>
       </w:r>
@@ -1438,7 +2151,7 @@
           <w:noProof/>
           <w:lang w:val="pt-BR"/>
         </w:rPr>
-        <w:t>&lt;aGroupofBusinessRules&gt;</w:t>
+        <w:t>RN0010 – Tempo de Produção</w:t>
       </w:r>
       <w:r>
         <w:rPr>
@@ -1456,403 +2169,7 @@
         <w:rPr>
           <w:noProof/>
         </w:rPr>
-        <w:instrText xml:space="preserve"> PAGEREF _Toc18206545 \h </w:instrText>
-      </w:r>
-      <w:r>
-        <w:rPr>
-          <w:noProof/>
-        </w:rPr>
-      </w:r>
-      <w:r>
-        <w:rPr>
-          <w:noProof/>
-        </w:rPr>
-        <w:fldChar w:fldCharType="separate"/>
-      </w:r>
-      <w:r>
-        <w:rPr>
-          <w:noProof/>
-        </w:rPr>
-        <w:t>4</w:t>
-      </w:r>
-      <w:r>
-        <w:rPr>
-          <w:noProof/>
-        </w:rPr>
-        <w:fldChar w:fldCharType="end"/>
-      </w:r>
-    </w:p>
-    <w:p>
-      <w:pPr>
-        <w:pStyle w:val="Sumrio3"/>
-        <w:tabs>
-          <w:tab w:val="left" w:pos="1600"/>
-        </w:tabs>
-        <w:rPr>
-          <w:noProof/>
-          <w:snapToGrid/>
-          <w:sz w:val="24"/>
-          <w:szCs w:val="24"/>
-        </w:rPr>
-      </w:pPr>
-      <w:r>
-        <w:rPr>
-          <w:noProof/>
-          <w:lang w:val="pt-BR"/>
-        </w:rPr>
-        <w:t>2.3.1</w:t>
-      </w:r>
-      <w:r>
-        <w:rPr>
-          <w:noProof/>
-          <w:snapToGrid/>
-          <w:sz w:val="24"/>
-          <w:szCs w:val="24"/>
-        </w:rPr>
-        <w:tab/>
-      </w:r>
-      <w:r>
-        <w:rPr>
-          <w:noProof/>
-          <w:lang w:val="pt-BR"/>
-        </w:rPr>
-        <w:t>&lt;aGroupBusinessRule&gt;</w:t>
-      </w:r>
-      <w:r>
-        <w:rPr>
-          <w:noProof/>
-        </w:rPr>
-        <w:tab/>
-      </w:r>
-      <w:r>
-        <w:rPr>
-          <w:noProof/>
-        </w:rPr>
-        <w:fldChar w:fldCharType="begin"/>
-      </w:r>
-      <w:r>
-        <w:rPr>
-          <w:noProof/>
-        </w:rPr>
-        <w:instrText xml:space="preserve"> PAGEREF _Toc18206546 \h </w:instrText>
-      </w:r>
-      <w:r>
-        <w:rPr>
-          <w:noProof/>
-        </w:rPr>
-      </w:r>
-      <w:r>
-        <w:rPr>
-          <w:noProof/>
-        </w:rPr>
-        <w:fldChar w:fldCharType="separate"/>
-      </w:r>
-      <w:r>
-        <w:rPr>
-          <w:noProof/>
-        </w:rPr>
-        <w:t>4</w:t>
-      </w:r>
-      <w:r>
-        <w:rPr>
-          <w:noProof/>
-        </w:rPr>
-        <w:fldChar w:fldCharType="end"/>
-      </w:r>
-    </w:p>
-    <w:p>
-      <w:pPr>
-        <w:pStyle w:val="Sumrio3"/>
-        <w:tabs>
-          <w:tab w:val="left" w:pos="1600"/>
-        </w:tabs>
-        <w:rPr>
-          <w:noProof/>
-          <w:snapToGrid/>
-          <w:sz w:val="24"/>
-          <w:szCs w:val="24"/>
-        </w:rPr>
-      </w:pPr>
-      <w:r>
-        <w:rPr>
-          <w:noProof/>
-          <w:lang w:val="pt-BR"/>
-        </w:rPr>
-        <w:t>2.3.2</w:t>
-      </w:r>
-      <w:r>
-        <w:rPr>
-          <w:noProof/>
-          <w:snapToGrid/>
-          <w:sz w:val="24"/>
-          <w:szCs w:val="24"/>
-        </w:rPr>
-        <w:tab/>
-      </w:r>
-      <w:r>
-        <w:rPr>
-          <w:noProof/>
-          <w:lang w:val="pt-BR"/>
-        </w:rPr>
-        <w:t>&lt;anotherGroupBusinessRule&gt;</w:t>
-      </w:r>
-      <w:r>
-        <w:rPr>
-          <w:noProof/>
-        </w:rPr>
-        <w:tab/>
-      </w:r>
-      <w:r>
-        <w:rPr>
-          <w:noProof/>
-        </w:rPr>
-        <w:fldChar w:fldCharType="begin"/>
-      </w:r>
-      <w:r>
-        <w:rPr>
-          <w:noProof/>
-        </w:rPr>
-        <w:instrText xml:space="preserve"> PAGEREF _Toc1</w:instrText>
-      </w:r>
-      <w:r>
-        <w:rPr>
-          <w:noProof/>
-        </w:rPr>
-        <w:instrText xml:space="preserve">8206547 \h </w:instrText>
-      </w:r>
-      <w:r>
-        <w:rPr>
-          <w:noProof/>
-        </w:rPr>
-      </w:r>
-      <w:r>
-        <w:rPr>
-          <w:noProof/>
-        </w:rPr>
-        <w:fldChar w:fldCharType="separate"/>
-      </w:r>
-      <w:r>
-        <w:rPr>
-          <w:noProof/>
-        </w:rPr>
-        <w:t>5</w:t>
-      </w:r>
-      <w:r>
-        <w:rPr>
-          <w:noProof/>
-        </w:rPr>
-        <w:fldChar w:fldCharType="end"/>
-      </w:r>
-    </w:p>
-    <w:p>
-      <w:pPr>
-        <w:pStyle w:val="Sumrio2"/>
-        <w:tabs>
-          <w:tab w:val="left" w:pos="1000"/>
-        </w:tabs>
-        <w:rPr>
-          <w:noProof/>
-          <w:snapToGrid/>
-          <w:sz w:val="24"/>
-          <w:szCs w:val="24"/>
-        </w:rPr>
-      </w:pPr>
-      <w:r>
-        <w:rPr>
-          <w:noProof/>
-          <w:lang w:val="pt-BR"/>
-        </w:rPr>
-        <w:t>2.4</w:t>
-      </w:r>
-      <w:r>
-        <w:rPr>
-          <w:noProof/>
-          <w:snapToGrid/>
-          <w:sz w:val="24"/>
-          <w:szCs w:val="24"/>
-        </w:rPr>
-        <w:tab/>
-      </w:r>
-      <w:r>
-        <w:rPr>
-          <w:noProof/>
-          <w:lang w:val="pt-BR"/>
-        </w:rPr>
-        <w:t>&lt;aSecondGroupOfBusinessRules&gt;</w:t>
-      </w:r>
-      <w:r>
-        <w:rPr>
-          <w:noProof/>
-        </w:rPr>
-        <w:tab/>
-      </w:r>
-      <w:r>
-        <w:rPr>
-          <w:noProof/>
-        </w:rPr>
-        <w:fldChar w:fldCharType="begin"/>
-      </w:r>
-      <w:r>
-        <w:rPr>
-          <w:noProof/>
-        </w:rPr>
-        <w:instrText xml:space="preserve"> PAGEREF _Toc18206548 \h </w:instrText>
-      </w:r>
-      <w:r>
-        <w:rPr>
-          <w:noProof/>
-        </w:rPr>
-      </w:r>
-      <w:r>
-        <w:rPr>
-          <w:noProof/>
-        </w:rPr>
-        <w:fldChar w:fldCharType="separate"/>
-      </w:r>
-      <w:r>
-        <w:rPr>
-          <w:noProof/>
-        </w:rPr>
-        <w:t>5</w:t>
-      </w:r>
-      <w:r>
-        <w:rPr>
-          <w:noProof/>
-        </w:rPr>
-        <w:fldChar w:fldCharType="end"/>
-      </w:r>
-    </w:p>
-    <w:p>
-      <w:pPr>
-        <w:pStyle w:val="Sumrio3"/>
-        <w:tabs>
-          <w:tab w:val="left" w:pos="1600"/>
-        </w:tabs>
-        <w:rPr>
-          <w:noProof/>
-          <w:snapToGrid/>
-          <w:sz w:val="24"/>
-          <w:szCs w:val="24"/>
-        </w:rPr>
-      </w:pPr>
-      <w:r>
-        <w:rPr>
-          <w:noProof/>
-          <w:lang w:val="pt-BR"/>
-        </w:rPr>
-        <w:t>2.4.1</w:t>
-      </w:r>
-      <w:r>
-        <w:rPr>
-          <w:noProof/>
-          <w:snapToGrid/>
-          <w:sz w:val="24"/>
-          <w:szCs w:val="24"/>
-        </w:rPr>
-        <w:tab/>
-      </w:r>
-      <w:r>
-        <w:rPr>
-          <w:noProof/>
-          <w:lang w:val="pt-BR"/>
-        </w:rPr>
-        <w:t>&lt;yetAnotherGroupBusinessRule&gt;</w:t>
-      </w:r>
-      <w:r>
-        <w:rPr>
-          <w:noProof/>
-        </w:rPr>
-        <w:tab/>
-      </w:r>
-      <w:r>
-        <w:rPr>
-          <w:noProof/>
-        </w:rPr>
-        <w:fldChar w:fldCharType="begin"/>
-      </w:r>
-      <w:r>
-        <w:rPr>
-          <w:noProof/>
-        </w:rPr>
-        <w:instrText xml:space="preserve"> PAGEREF _Toc18206549 \h </w:instrText>
-      </w:r>
-      <w:r>
-        <w:rPr>
-          <w:noProof/>
-        </w:rPr>
-      </w:r>
-      <w:r>
-        <w:rPr>
-          <w:noProof/>
-        </w:rPr>
-        <w:fldChar w:fldCharType="separate"/>
-      </w:r>
-      <w:r>
-        <w:rPr>
-          <w:noProof/>
-        </w:rPr>
-        <w:t>5</w:t>
-      </w:r>
-      <w:r>
-        <w:rPr>
-          <w:noProof/>
-        </w:rPr>
-        <w:fldChar w:fldCharType="end"/>
-      </w:r>
-    </w:p>
-    <w:p>
-      <w:pPr>
-        <w:pStyle w:val="Sumrio3"/>
-        <w:tabs>
-          <w:tab w:val="left" w:pos="1600"/>
-        </w:tabs>
-        <w:rPr>
-          <w:noProof/>
-          <w:snapToGrid/>
-          <w:sz w:val="24"/>
-          <w:szCs w:val="24"/>
-        </w:rPr>
-      </w:pPr>
-      <w:r>
-        <w:rPr>
-          <w:noProof/>
-          <w:lang w:val="pt-BR"/>
-        </w:rPr>
-        <w:t>2.4.2</w:t>
-      </w:r>
-      <w:r>
-        <w:rPr>
-          <w:noProof/>
-          <w:snapToGrid/>
-          <w:sz w:val="24"/>
-          <w:szCs w:val="24"/>
-        </w:rPr>
-        <w:tab/>
-      </w:r>
-      <w:r>
-        <w:rPr>
-          <w:noProof/>
-          <w:lang w:val="pt-BR"/>
-        </w:rPr>
-        <w:t>&lt;andAnotherGroupBusinessRule&gt;</w:t>
-      </w:r>
-      <w:r>
-        <w:rPr>
-          <w:noProof/>
-        </w:rPr>
-        <w:tab/>
-      </w:r>
-      <w:r>
-        <w:rPr>
-          <w:noProof/>
-        </w:rPr>
-        <w:fldChar w:fldCharType="begin"/>
-      </w:r>
-      <w:r>
-        <w:rPr>
-          <w:noProof/>
-        </w:rPr>
-        <w:instrText xml:space="preserve"> PAGEREF _Toc18206550 \h </w:instrText>
+        <w:instrText xml:space="preserve"> PAGEREF _Toc74950559 \h </w:instrText>
       </w:r>
       <w:r>
         <w:rPr>
@@ -1943,7 +2260,7 @@
       </w:pPr>
       <w:bookmarkStart w:id="0" w:name="_Toc456600917"/>
       <w:bookmarkStart w:id="1" w:name="_Toc456598586"/>
-      <w:bookmarkStart w:id="2" w:name="_Toc18206537"/>
+      <w:bookmarkStart w:id="2" w:name="_Toc74950542"/>
       <w:r>
         <w:rPr>
           <w:sz w:val="20"/>
@@ -1958,36 +2275,163 @@
     </w:p>
     <w:p>
       <w:pPr>
-        <w:pStyle w:val="InfoBlue"/>
-        <w:rPr>
-          <w:lang w:val="pt-BR"/>
-        </w:rPr>
-      </w:pPr>
-      <w:r>
-        <w:rPr>
-          <w:lang w:val="pt-BR"/>
-        </w:rPr>
-        <w:t xml:space="preserve">[A introdução das </w:t>
-      </w:r>
-      <w:r>
-        <w:rPr>
-          <w:b/>
-          <w:bCs/>
-          <w:lang w:val="pt-BR"/>
-        </w:rPr>
-        <w:t>Regras de Negócios</w:t>
-      </w:r>
-      <w:r>
-        <w:rPr>
-          <w:lang w:val="pt-BR"/>
-        </w:rPr>
-        <w:t xml:space="preserve"> oferece uma visão geral de todo o documento. Apresente todas as informações de que o leitor pode precisar para entender o documento nesta seção. Salve este documento em um arquivo denominado Regras de N</w:t>
-      </w:r>
-      <w:r>
-        <w:rPr>
-          <w:lang w:val="pt-BR"/>
-        </w:rPr>
-        <w:t>egócios.]</w:t>
+        <w:pStyle w:val="Corpodetexto"/>
+        <w:ind w:left="0"/>
+        <w:rPr>
+          <w:lang w:val="pt-BR"/>
+        </w:rPr>
+      </w:pPr>
+      <w:r>
+        <w:rPr>
+          <w:lang w:val="pt-BR"/>
+        </w:rPr>
+        <w:t xml:space="preserve">Este documento fornece as regras de negócio do Sistema de </w:t>
+      </w:r>
+      <w:r>
+        <w:rPr>
+          <w:lang w:val="pt-BR"/>
+        </w:rPr>
+        <w:t xml:space="preserve">Gestão </w:t>
+      </w:r>
+      <w:r>
+        <w:rPr>
+          <w:lang w:val="pt-BR"/>
+        </w:rPr>
+        <w:t>Integra</w:t>
+      </w:r>
+      <w:r>
+        <w:rPr>
+          <w:lang w:val="pt-BR"/>
+        </w:rPr>
+        <w:t>d</w:t>
+      </w:r>
+      <w:r>
+        <w:rPr>
+          <w:lang w:val="pt-BR"/>
+        </w:rPr>
+        <w:t xml:space="preserve">o </w:t>
+      </w:r>
+      <w:proofErr w:type="spellStart"/>
+      <w:r>
+        <w:rPr>
+          <w:lang w:val="pt-BR"/>
+        </w:rPr>
+        <w:t>PereiraPrint</w:t>
+      </w:r>
+      <w:proofErr w:type="spellEnd"/>
+      <w:r>
+        <w:rPr>
+          <w:lang w:val="pt-BR"/>
+        </w:rPr>
+        <w:t>. Essas regras têm como objetivo orientar a equipe de desenvolvimento e especificar a</w:t>
+      </w:r>
+      <w:r>
+        <w:rPr>
+          <w:lang w:val="pt-BR"/>
+        </w:rPr>
+        <w:t>s</w:t>
+      </w:r>
+      <w:r>
+        <w:rPr>
+          <w:lang w:val="pt-BR"/>
+        </w:rPr>
+        <w:t xml:space="preserve"> particularidade</w:t>
+      </w:r>
+      <w:r>
+        <w:rPr>
+          <w:lang w:val="pt-BR"/>
+        </w:rPr>
+        <w:t>s</w:t>
+      </w:r>
+      <w:r>
+        <w:rPr>
+          <w:lang w:val="pt-BR"/>
+        </w:rPr>
+        <w:t xml:space="preserve"> d</w:t>
+      </w:r>
+      <w:r>
+        <w:rPr>
+          <w:lang w:val="pt-BR"/>
+        </w:rPr>
+        <w:t>o</w:t>
+      </w:r>
+      <w:r>
+        <w:rPr>
+          <w:lang w:val="pt-BR"/>
+        </w:rPr>
+        <w:t xml:space="preserve"> </w:t>
+      </w:r>
+      <w:r>
+        <w:rPr>
+          <w:lang w:val="pt-BR"/>
+        </w:rPr>
+        <w:t>negócio</w:t>
+      </w:r>
+      <w:r>
+        <w:rPr>
+          <w:lang w:val="pt-BR"/>
+        </w:rPr>
+        <w:t>, inclu</w:t>
+      </w:r>
+      <w:r>
+        <w:rPr>
+          <w:lang w:val="pt-BR"/>
+        </w:rPr>
+        <w:t>indo o</w:t>
+      </w:r>
+      <w:r>
+        <w:rPr>
+          <w:lang w:val="pt-BR"/>
+        </w:rPr>
+        <w:t xml:space="preserve"> fornec</w:t>
+      </w:r>
+      <w:r>
+        <w:rPr>
+          <w:lang w:val="pt-BR"/>
+        </w:rPr>
+        <w:t>imento dos</w:t>
+      </w:r>
+      <w:r>
+        <w:rPr>
+          <w:lang w:val="pt-BR"/>
+        </w:rPr>
+        <w:t xml:space="preserve"> parâmetros e indicadores para que o produto final </w:t>
+      </w:r>
+      <w:r>
+        <w:rPr>
+          <w:lang w:val="pt-BR"/>
+        </w:rPr>
+        <w:t>atenda</w:t>
+      </w:r>
+      <w:r>
+        <w:rPr>
+          <w:lang w:val="pt-BR"/>
+        </w:rPr>
+        <w:t xml:space="preserve"> tod</w:t>
+      </w:r>
+      <w:r>
+        <w:rPr>
+          <w:lang w:val="pt-BR"/>
+        </w:rPr>
+        <w:t>a</w:t>
+      </w:r>
+      <w:r>
+        <w:rPr>
+          <w:lang w:val="pt-BR"/>
+        </w:rPr>
+        <w:t xml:space="preserve">s </w:t>
+      </w:r>
+      <w:r>
+        <w:rPr>
+          <w:lang w:val="pt-BR"/>
+        </w:rPr>
+        <w:t>as necessidades apresentadas de</w:t>
+      </w:r>
+      <w:r>
+        <w:rPr>
+          <w:lang w:val="pt-BR"/>
+        </w:rPr>
+        <w:t xml:space="preserve"> forma satisfatória.</w:t>
       </w:r>
     </w:p>
     <w:p>
@@ -1999,7 +2443,7 @@
       </w:pPr>
       <w:bookmarkStart w:id="3" w:name="_Toc456600918"/>
       <w:bookmarkStart w:id="4" w:name="_Toc456598587"/>
-      <w:bookmarkStart w:id="5" w:name="_Toc18206538"/>
+      <w:bookmarkStart w:id="5" w:name="_Toc74950543"/>
       <w:r>
         <w:rPr>
           <w:lang w:val="pt-BR"/>
@@ -2012,16 +2456,51 @@
     </w:p>
     <w:p>
       <w:pPr>
-        <w:pStyle w:val="InfoBlue"/>
-        <w:rPr>
-          <w:lang w:val="pt-BR"/>
-        </w:rPr>
-      </w:pPr>
-      <w:r>
-        <w:rPr>
-          <w:lang w:val="pt-BR"/>
-        </w:rPr>
-        <w:t>[Especifique a finalidade deste documento.]</w:t>
+        <w:rPr>
+          <w:lang w:val="pt-BR"/>
+        </w:rPr>
+      </w:pPr>
+      <w:r>
+        <w:rPr>
+          <w:lang w:val="pt-BR"/>
+        </w:rPr>
+        <w:t xml:space="preserve">As regras de negócios têm como objetivo definir como certas operações do sistema devem ser. Seu principal </w:t>
+      </w:r>
+      <w:r>
+        <w:rPr>
+          <w:lang w:val="pt-BR"/>
+        </w:rPr>
+        <w:t>propósito</w:t>
+      </w:r>
+      <w:r>
+        <w:rPr>
+          <w:lang w:val="pt-BR"/>
+        </w:rPr>
+        <w:t xml:space="preserve"> é atender às metas de negócios</w:t>
+      </w:r>
+      <w:r>
+        <w:rPr>
+          <w:lang w:val="pt-BR"/>
+        </w:rPr>
+        <w:t xml:space="preserve"> dos </w:t>
+      </w:r>
+      <w:r>
+        <w:rPr>
+          <w:lang w:val="pt-BR"/>
+        </w:rPr>
+        <w:t>clientes</w:t>
+      </w:r>
+      <w:r>
+        <w:rPr>
+          <w:lang w:val="pt-BR"/>
+        </w:rPr>
+        <w:t xml:space="preserve">, </w:t>
+      </w:r>
+      <w:r>
+        <w:rPr>
+          <w:lang w:val="pt-BR"/>
+        </w:rPr>
+        <w:t>fazer bom uso de recursos e cumprir as leis ou práticas comerciais em geral.</w:t>
       </w:r>
     </w:p>
     <w:p>
@@ -2033,7 +2512,7 @@
       </w:pPr>
       <w:bookmarkStart w:id="6" w:name="_Toc456600919"/>
       <w:bookmarkStart w:id="7" w:name="_Toc456598588"/>
-      <w:bookmarkStart w:id="8" w:name="_Toc18206539"/>
+      <w:bookmarkStart w:id="8" w:name="_Toc74950544"/>
       <w:r>
         <w:rPr>
           <w:lang w:val="pt-BR"/>
@@ -2046,30 +2525,31 @@
     </w:p>
     <w:p>
       <w:pPr>
-        <w:pStyle w:val="InfoBlue"/>
-        <w:rPr>
-          <w:lang w:val="pt-BR"/>
-        </w:rPr>
-      </w:pPr>
-      <w:r>
-        <w:rPr>
-          <w:lang w:val="pt-BR"/>
-        </w:rPr>
-        <w:t xml:space="preserve">[Uma breve descrição do escopo do documento </w:t>
-      </w:r>
-      <w:r>
-        <w:rPr>
-          <w:b/>
-          <w:bCs/>
-          <w:lang w:val="pt-BR"/>
-        </w:rPr>
-        <w:t>Regras de Negócios</w:t>
-      </w:r>
-      <w:r>
-        <w:rPr>
-          <w:lang w:val="pt-BR"/>
-        </w:rPr>
-        <w:t>; o(s) Projeto(s) ao(s) qual(is) ele está associado e tudo o que é afetado ou influenciado por este documento.]</w:t>
+        <w:pStyle w:val="Corpodetexto"/>
+        <w:ind w:left="0"/>
+        <w:rPr>
+          <w:lang w:val="pt-BR"/>
+        </w:rPr>
+      </w:pPr>
+      <w:r>
+        <w:rPr>
+          <w:lang w:val="pt-BR"/>
+        </w:rPr>
+        <w:t xml:space="preserve">O escopo desse documento se limita ao </w:t>
+      </w:r>
+      <w:proofErr w:type="spellStart"/>
+      <w:r>
+        <w:rPr>
+          <w:lang w:val="pt-BR"/>
+        </w:rPr>
+        <w:t>PereiraPrint</w:t>
+      </w:r>
+      <w:proofErr w:type="spellEnd"/>
+      <w:r>
+        <w:rPr>
+          <w:lang w:val="pt-BR"/>
+        </w:rPr>
+        <w:t>, um sistema unificado para gestão de negócios especializados em impressões 3D.</w:t>
       </w:r>
     </w:p>
     <w:p>
@@ -2081,18 +2561,12 @@
       </w:pPr>
       <w:bookmarkStart w:id="9" w:name="_Toc456600921"/>
       <w:bookmarkStart w:id="10" w:name="_Toc456598590"/>
-      <w:bookmarkStart w:id="11" w:name="_Toc18206540"/>
-      <w:r>
-        <w:rPr>
-          <w:lang w:val="pt-BR"/>
-        </w:rPr>
-        <w:t>Referência</w:t>
-      </w:r>
-      <w:r>
-        <w:rPr>
-          <w:lang w:val="pt-BR"/>
-        </w:rPr>
-        <w:t>s</w:t>
+      <w:bookmarkStart w:id="11" w:name="_Toc74950545"/>
+      <w:r>
+        <w:rPr>
+          <w:lang w:val="pt-BR"/>
+        </w:rPr>
+        <w:t>Referências</w:t>
       </w:r>
       <w:bookmarkEnd w:id="9"/>
       <w:bookmarkEnd w:id="10"/>
@@ -2100,36 +2574,53 @@
     </w:p>
     <w:p>
       <w:pPr>
-        <w:pStyle w:val="InfoBlue"/>
-        <w:rPr>
-          <w:lang w:val="pt-BR"/>
-        </w:rPr>
-      </w:pPr>
-      <w:r>
-        <w:rPr>
-          <w:lang w:val="pt-BR"/>
-        </w:rPr>
-        <w:t xml:space="preserve">[Esta subseção apresenta uma lista completa de todos os documentos mencionados no documento </w:t>
-      </w:r>
-      <w:r>
-        <w:rPr>
-          <w:b/>
-          <w:bCs/>
-          <w:lang w:val="pt-BR"/>
-        </w:rPr>
-        <w:t>Regras de Negócios</w:t>
-      </w:r>
-      <w:r>
-        <w:rPr>
-          <w:lang w:val="pt-BR"/>
-        </w:rPr>
-        <w:t>. Identifique cada documento por título, número do relatório (se aplicável), data e organização de publicação. Especifique as fontes a partir da</w:t>
-      </w:r>
-      <w:r>
-        <w:rPr>
-          <w:lang w:val="pt-BR"/>
-        </w:rPr>
-        <w:t>s quais as referências podem ser obtidas. Essas informações podem ser fornecidas por um anexo ou outro documento.]</w:t>
+        <w:rPr>
+          <w:lang w:val="pt-BR"/>
+        </w:rPr>
+      </w:pPr>
+      <w:r>
+        <w:rPr>
+          <w:lang w:val="pt-BR"/>
+        </w:rPr>
+        <w:t xml:space="preserve">Informações </w:t>
+      </w:r>
+      <w:proofErr w:type="spellStart"/>
+      <w:r>
+        <w:rPr>
+          <w:lang w:val="pt-BR"/>
+        </w:rPr>
+        <w:t>ecomplementares</w:t>
+      </w:r>
+      <w:proofErr w:type="spellEnd"/>
+      <w:r>
+        <w:rPr>
+          <w:lang w:val="pt-BR"/>
+        </w:rPr>
+        <w:t xml:space="preserve"> a respeito do projeto serão disponibilizadas na forma dos documentos de </w:t>
+      </w:r>
+      <w:r>
+        <w:rPr>
+          <w:lang w:val="pt-BR"/>
+        </w:rPr>
+        <w:t>Visão</w:t>
+      </w:r>
+      <w:r>
+        <w:rPr>
+          <w:lang w:val="pt-BR"/>
+        </w:rPr>
+        <w:t xml:space="preserve"> de Negócio</w:t>
+      </w:r>
+      <w:r>
+        <w:rPr>
+          <w:lang w:val="pt-BR"/>
+        </w:rPr>
+        <w:t xml:space="preserve"> e</w:t>
+      </w:r>
+      <w:r>
+        <w:rPr>
+          <w:lang w:val="pt-BR"/>
+        </w:rPr>
+        <w:t xml:space="preserve"> Glossário de Negócio. Informações técnicas referentes ao sistema proposto poderão ser encontradas nos documentos de Especificação de Requisitos de Software, Especificações de Casos de Uso e Documento de Arquitetura de Software.</w:t>
       </w:r>
     </w:p>
     <w:p>
@@ -2141,7 +2632,7 @@
       </w:pPr>
       <w:bookmarkStart w:id="12" w:name="_Toc456600922"/>
       <w:bookmarkStart w:id="13" w:name="_Toc456598591"/>
-      <w:bookmarkStart w:id="14" w:name="_Toc18206541"/>
+      <w:bookmarkStart w:id="14" w:name="_Toc74950546"/>
       <w:r>
         <w:rPr>
           <w:lang w:val="pt-BR"/>
@@ -2154,30 +2645,70 @@
     </w:p>
     <w:p>
       <w:pPr>
-        <w:pStyle w:val="InfoBlue"/>
-        <w:rPr>
-          <w:lang w:val="pt-BR"/>
-        </w:rPr>
-      </w:pPr>
-      <w:r>
-        <w:rPr>
-          <w:lang w:val="pt-BR"/>
-        </w:rPr>
-        <w:t xml:space="preserve">[Esta subseção descreve o conteúdo restante do documento </w:t>
-      </w:r>
-      <w:r>
-        <w:rPr>
-          <w:b/>
-          <w:bCs/>
-          <w:lang w:val="pt-BR"/>
-        </w:rPr>
-        <w:t>Regras de Negócios</w:t>
-      </w:r>
-      <w:r>
-        <w:rPr>
-          <w:lang w:val="pt-BR"/>
-        </w:rPr>
-        <w:t xml:space="preserve"> e explica como ele está organizado.]</w:t>
+        <w:rPr>
+          <w:snapToGrid/>
+          <w:lang w:val="pt-BR" w:eastAsia="zh-CN"/>
+        </w:rPr>
+      </w:pPr>
+      <w:r>
+        <w:rPr>
+          <w:lang w:val="pt-BR"/>
+        </w:rPr>
+        <w:t xml:space="preserve">Este documento de visão de negócio apresenta, de forma organizada, uma </w:t>
+      </w:r>
+      <w:r>
+        <w:rPr>
+          <w:lang w:val="pt-BR"/>
+        </w:rPr>
+        <w:t>seleção de regras</w:t>
+      </w:r>
+      <w:r>
+        <w:rPr>
+          <w:lang w:val="pt-BR"/>
+        </w:rPr>
+        <w:t xml:space="preserve"> </w:t>
+      </w:r>
+      <w:r>
+        <w:rPr>
+          <w:lang w:val="pt-BR"/>
+        </w:rPr>
+        <w:t xml:space="preserve">acerca do funcionamento do negócio que devem ser seguidas pelo sistema proposto de forma a atender </w:t>
+      </w:r>
+      <w:r>
+        <w:rPr>
+          <w:lang w:val="pt-BR"/>
+        </w:rPr>
+        <w:t>tod</w:t>
+      </w:r>
+      <w:r>
+        <w:rPr>
+          <w:lang w:val="pt-BR"/>
+        </w:rPr>
+        <w:t>a</w:t>
+      </w:r>
+      <w:r>
+        <w:rPr>
+          <w:lang w:val="pt-BR"/>
+        </w:rPr>
+        <w:t xml:space="preserve">s </w:t>
+      </w:r>
+      <w:r>
+        <w:rPr>
+          <w:lang w:val="pt-BR"/>
+        </w:rPr>
+        <w:t>as necessidades apresentadas de</w:t>
+      </w:r>
+      <w:r>
+        <w:rPr>
+          <w:lang w:val="pt-BR"/>
+        </w:rPr>
+        <w:t xml:space="preserve"> forma satisfatória</w:t>
+      </w:r>
+      <w:r>
+        <w:rPr>
+          <w:lang w:val="pt-BR"/>
+        </w:rPr>
+        <w:t>.</w:t>
       </w:r>
     </w:p>
     <w:p>
@@ -2190,7 +2721,7 @@
           <w:lang w:val="pt-BR"/>
         </w:rPr>
       </w:pPr>
-      <w:bookmarkStart w:id="15" w:name="_Toc18206542"/>
+      <w:bookmarkStart w:id="15" w:name="_Toc74950547"/>
       <w:r>
         <w:rPr>
           <w:sz w:val="20"/>
@@ -2203,60 +2734,745 @@
     </w:p>
     <w:p>
       <w:pPr>
-        <w:pStyle w:val="InfoBlue"/>
-        <w:rPr>
-          <w:lang w:val="pt-BR"/>
-        </w:rPr>
-      </w:pPr>
-      <w:r>
-        <w:rPr>
-          <w:lang w:val="pt-BR"/>
-        </w:rPr>
-        <w:t>[Os t</w:t>
-      </w:r>
-      <w:r>
-        <w:rPr>
-          <w:lang w:val="pt-BR"/>
-        </w:rPr>
-        <w:t>ermos definidos aqui formam a parte essencial do documento. Eles podem ser definidos na ordem desejada, mas geralmente a ordem alfabética proporciona maior acessibilidade.]</w:t>
-      </w:r>
-    </w:p>
-    <w:p>
-      <w:pPr>
         <w:pStyle w:val="Ttulo2"/>
         <w:widowControl/>
         <w:rPr>
           <w:lang w:val="pt-BR"/>
         </w:rPr>
       </w:pPr>
-      <w:bookmarkStart w:id="16" w:name="_Toc18206543"/>
-      <w:r>
-        <w:rPr>
-          <w:lang w:val="pt-BR"/>
-        </w:rPr>
-        <w:t>&lt;aBusinessRule&gt;</w:t>
+      <w:bookmarkStart w:id="16" w:name="_Toc74950548"/>
+      <w:r>
+        <w:rPr>
+          <w:lang w:val="pt-BR"/>
+        </w:rPr>
+        <w:t>Cálculo de Custo do Serviço</w:t>
       </w:r>
       <w:bookmarkEnd w:id="16"/>
     </w:p>
     <w:p>
       <w:pPr>
-        <w:pStyle w:val="InfoBlue"/>
-        <w:rPr>
-          <w:lang w:val="pt-BR"/>
-        </w:rPr>
-      </w:pPr>
-      <w:r>
-        <w:rPr>
-          <w:lang w:val="pt-BR"/>
-        </w:rPr>
-        <w:t>[A definição de &lt;aBusinessRule&gt; é apresentada aqui, com todas as in</w:t>
-      </w:r>
-      <w:r>
-        <w:rPr>
-          <w:lang w:val="pt-BR"/>
-        </w:rPr>
-        <w:t>formações necessárias para que o leitor entenda o conceito.]</w:t>
-      </w:r>
+        <w:rPr>
+          <w:lang w:val="pt-BR"/>
+        </w:rPr>
+      </w:pPr>
+      <w:r>
+        <w:rPr>
+          <w:lang w:val="pt-BR"/>
+        </w:rPr>
+        <w:t xml:space="preserve">As seguintes Regras de Negócio são utilizadas para o cálculo do </w:t>
+      </w:r>
+      <w:r>
+        <w:rPr>
+          <w:lang w:val="pt-BR"/>
+        </w:rPr>
+        <w:t>Custo do Serviço a ser passado para o cliente</w:t>
+      </w:r>
+      <w:r>
+        <w:rPr>
+          <w:lang w:val="pt-BR"/>
+        </w:rPr>
+        <w:t xml:space="preserve"> no momento da apresentação da proposta de serviço.</w:t>
+      </w:r>
+    </w:p>
+    <w:p>
+      <w:pPr>
+        <w:pStyle w:val="Ttulo3"/>
+        <w:widowControl/>
+        <w:rPr>
+          <w:lang w:val="pt-BR"/>
+        </w:rPr>
+      </w:pPr>
+      <w:bookmarkStart w:id="17" w:name="_Toc74950549"/>
+      <w:r>
+        <w:rPr>
+          <w:lang w:val="pt-BR"/>
+        </w:rPr>
+        <w:t xml:space="preserve">RN0001 – </w:t>
+      </w:r>
+      <w:r>
+        <w:rPr>
+          <w:lang w:val="pt-BR"/>
+        </w:rPr>
+        <w:t>Peso</w:t>
+      </w:r>
+      <w:r>
+        <w:rPr>
+          <w:lang w:val="pt-BR"/>
+        </w:rPr>
+        <w:t xml:space="preserve"> d</w:t>
+      </w:r>
+      <w:r>
+        <w:rPr>
+          <w:lang w:val="pt-BR"/>
+        </w:rPr>
+        <w:t>o</w:t>
+      </w:r>
+      <w:r>
+        <w:rPr>
+          <w:lang w:val="pt-BR"/>
+        </w:rPr>
+        <w:t xml:space="preserve"> </w:t>
+      </w:r>
+      <w:r>
+        <w:rPr>
+          <w:lang w:val="pt-BR"/>
+        </w:rPr>
+        <w:t>Produto</w:t>
+      </w:r>
+      <w:bookmarkEnd w:id="17"/>
+    </w:p>
+    <w:p>
+      <w:pPr>
+        <w:rPr>
+          <w:lang w:val="pt-BR"/>
+        </w:rPr>
+      </w:pPr>
+      <w:r>
+        <w:rPr>
+          <w:lang w:val="pt-BR"/>
+        </w:rPr>
+        <w:t xml:space="preserve">O </w:t>
+      </w:r>
+      <w:r>
+        <w:rPr>
+          <w:lang w:val="pt-BR"/>
+        </w:rPr>
+        <w:t>peso do produto</w:t>
+      </w:r>
+      <w:r>
+        <w:rPr>
+          <w:lang w:val="pt-BR"/>
+        </w:rPr>
+        <w:t xml:space="preserve"> é calculado a partir da fórmula</w:t>
+      </w:r>
+      <w:r>
+        <w:rPr>
+          <w:lang w:val="pt-BR"/>
+        </w:rPr>
+        <w:t xml:space="preserve">: </w:t>
+      </w:r>
+    </w:p>
+    <w:p>
+      <w:pPr>
+        <w:rPr>
+          <w:lang w:val="pt-BR"/>
+        </w:rPr>
+      </w:pPr>
+      <m:oMathPara>
+        <m:oMath>
+          <m:r>
+            <w:rPr>
+              <w:rFonts w:ascii="Cambria Math" w:hAnsi="Cambria Math"/>
+              <w:lang w:val="pt-BR"/>
+            </w:rPr>
+            <m:t>PProd =DensFil*CFil*</m:t>
+          </m:r>
+          <m:d>
+            <m:dPr>
+              <m:ctrlPr>
+                <w:rPr>
+                  <w:rFonts w:ascii="Cambria Math" w:hAnsi="Cambria Math"/>
+                  <w:i/>
+                  <w:lang w:val="pt-BR"/>
+                </w:rPr>
+              </m:ctrlPr>
+            </m:dPr>
+            <m:e>
+              <m:f>
+                <m:fPr>
+                  <m:ctrlPr>
+                    <w:rPr>
+                      <w:rFonts w:ascii="Cambria Math" w:hAnsi="Cambria Math"/>
+                      <w:i/>
+                      <w:lang w:val="pt-BR"/>
+                    </w:rPr>
+                  </m:ctrlPr>
+                </m:fPr>
+                <m:num>
+                  <m:sSup>
+                    <m:sSupPr>
+                      <m:ctrlPr>
+                        <w:rPr>
+                          <w:rFonts w:ascii="Cambria Math" w:hAnsi="Cambria Math"/>
+                          <w:i/>
+                          <w:lang w:val="pt-BR"/>
+                        </w:rPr>
+                      </m:ctrlPr>
+                    </m:sSupPr>
+                    <m:e>
+                      <m:r>
+                        <w:rPr>
+                          <w:rFonts w:ascii="Cambria Math" w:hAnsi="Cambria Math"/>
+                          <w:lang w:val="pt-BR"/>
+                        </w:rPr>
+                        <m:t>π* DiamFil</m:t>
+                      </m:r>
+                    </m:e>
+                    <m:sup>
+                      <m:r>
+                        <w:rPr>
+                          <w:rFonts w:ascii="Cambria Math" w:hAnsi="Cambria Math"/>
+                          <w:lang w:val="pt-BR"/>
+                        </w:rPr>
+                        <m:t>2</m:t>
+                      </m:r>
+                    </m:sup>
+                  </m:sSup>
+                </m:num>
+                <m:den>
+                  <m:r>
+                    <w:rPr>
+                      <w:rFonts w:ascii="Cambria Math" w:hAnsi="Cambria Math"/>
+                      <w:lang w:val="pt-BR"/>
+                    </w:rPr>
+                    <m:t>4</m:t>
+                  </m:r>
+                </m:den>
+              </m:f>
+            </m:e>
+          </m:d>
+        </m:oMath>
+      </m:oMathPara>
+    </w:p>
+    <w:p>
+      <w:pPr>
+        <w:pStyle w:val="Ttulo3"/>
+        <w:widowControl/>
+        <w:rPr>
+          <w:lang w:val="pt-BR"/>
+        </w:rPr>
+      </w:pPr>
+      <w:bookmarkStart w:id="18" w:name="_Toc74950550"/>
+      <w:r>
+        <w:rPr>
+          <w:lang w:val="pt-BR"/>
+        </w:rPr>
+        <w:t>RN000</w:t>
+      </w:r>
+      <w:r>
+        <w:rPr>
+          <w:lang w:val="pt-BR"/>
+        </w:rPr>
+        <w:t>2</w:t>
+      </w:r>
+      <w:r>
+        <w:rPr>
+          <w:lang w:val="pt-BR"/>
+        </w:rPr>
+        <w:t xml:space="preserve"> – Custo de Material</w:t>
+      </w:r>
+      <w:bookmarkEnd w:id="18"/>
+    </w:p>
+    <w:p>
+      <w:pPr>
+        <w:rPr>
+          <w:lang w:val="pt-BR"/>
+        </w:rPr>
+      </w:pPr>
+      <w:r>
+        <w:rPr>
+          <w:lang w:val="pt-BR"/>
+        </w:rPr>
+        <w:t>O custo de material é calculado a partir da fórmula</w:t>
+      </w:r>
+      <w:r>
+        <w:rPr>
+          <w:lang w:val="pt-BR"/>
+        </w:rPr>
+        <w:t>:</w:t>
+      </w:r>
+    </w:p>
+    <w:p>
+      <w:pPr>
+        <w:rPr>
+          <w:lang w:val="pt-BR"/>
+        </w:rPr>
+      </w:pPr>
+      <m:oMathPara>
+        <m:oMath>
+          <m:r>
+            <w:rPr>
+              <w:rFonts w:ascii="Cambria Math" w:hAnsi="Cambria Math"/>
+              <w:lang w:val="pt-BR"/>
+            </w:rPr>
+            <m:t>CMat =PProd*PFil</m:t>
+          </m:r>
+        </m:oMath>
+      </m:oMathPara>
+    </w:p>
+    <w:p>
+      <w:pPr>
+        <w:pStyle w:val="Ttulo3"/>
+        <w:widowControl/>
+        <w:rPr>
+          <w:lang w:val="pt-BR"/>
+        </w:rPr>
+      </w:pPr>
+      <w:bookmarkStart w:id="19" w:name="_Toc74950551"/>
+      <w:r>
+        <w:rPr>
+          <w:lang w:val="pt-BR"/>
+        </w:rPr>
+        <w:t>RN000</w:t>
+      </w:r>
+      <w:r>
+        <w:rPr>
+          <w:lang w:val="pt-BR"/>
+        </w:rPr>
+        <w:t>3</w:t>
+      </w:r>
+      <w:r>
+        <w:rPr>
+          <w:lang w:val="pt-BR"/>
+        </w:rPr>
+        <w:t xml:space="preserve"> – Custo de Energia</w:t>
+      </w:r>
+      <w:bookmarkEnd w:id="19"/>
+    </w:p>
+    <w:p>
+      <w:pPr>
+        <w:rPr>
+          <w:lang w:val="pt-BR"/>
+        </w:rPr>
+      </w:pPr>
+      <w:r>
+        <w:rPr>
+          <w:lang w:val="pt-BR"/>
+        </w:rPr>
+        <w:t>O custo de energia é calculado a partir da fórmula:</w:t>
+      </w:r>
+    </w:p>
+    <w:p>
+      <w:pPr>
+        <w:rPr>
+          <w:lang w:val="pt-BR"/>
+        </w:rPr>
+      </w:pPr>
+      <m:oMathPara>
+        <m:oMath>
+          <m:r>
+            <w:rPr>
+              <w:rFonts w:ascii="Cambria Math" w:hAnsi="Cambria Math"/>
+              <w:lang w:val="pt-BR"/>
+            </w:rPr>
+            <m:t>CEnergia =PEE*CImp*TImp</m:t>
+          </m:r>
+        </m:oMath>
+      </m:oMathPara>
+    </w:p>
+    <w:p>
+      <w:pPr>
+        <w:pStyle w:val="Ttulo3"/>
+        <w:widowControl/>
+        <w:rPr>
+          <w:lang w:val="pt-BR"/>
+        </w:rPr>
+      </w:pPr>
+      <w:bookmarkStart w:id="20" w:name="_Toc74950552"/>
+      <w:r>
+        <w:rPr>
+          <w:lang w:val="pt-BR"/>
+        </w:rPr>
+        <w:t>RN000</w:t>
+      </w:r>
+      <w:r>
+        <w:rPr>
+          <w:lang w:val="pt-BR"/>
+        </w:rPr>
+        <w:t>4</w:t>
+      </w:r>
+      <w:r>
+        <w:rPr>
+          <w:lang w:val="pt-BR"/>
+        </w:rPr>
+        <w:t xml:space="preserve"> – Custo de Manutenção</w:t>
+      </w:r>
+      <w:bookmarkEnd w:id="20"/>
+    </w:p>
+    <w:p>
+      <w:pPr>
+        <w:rPr>
+          <w:lang w:val="pt-BR"/>
+        </w:rPr>
+      </w:pPr>
+      <w:r>
+        <w:rPr>
+          <w:lang w:val="pt-BR"/>
+        </w:rPr>
+        <w:t>O custo de energia é calculado a partir da fórmula:</w:t>
+      </w:r>
+    </w:p>
+    <w:p>
+      <w:pPr>
+        <w:rPr>
+          <w:lang w:val="pt-BR"/>
+        </w:rPr>
+      </w:pPr>
+      <m:oMathPara>
+        <m:oMath>
+          <m:r>
+            <w:rPr>
+              <w:rFonts w:ascii="Cambria Math" w:hAnsi="Cambria Math"/>
+              <w:lang w:val="pt-BR"/>
+            </w:rPr>
+            <m:t>CManut =CMat*TManut</m:t>
+          </m:r>
+        </m:oMath>
+      </m:oMathPara>
+    </w:p>
+    <w:p>
+      <w:pPr>
+        <w:widowControl/>
+        <w:autoSpaceDE/>
+        <w:autoSpaceDN/>
+        <w:spacing w:line="240" w:lineRule="auto"/>
+        <w:rPr>
+          <w:lang w:val="pt-BR"/>
+        </w:rPr>
+      </w:pPr>
+      <w:r>
+        <w:rPr>
+          <w:lang w:val="pt-BR"/>
+        </w:rPr>
+        <w:br w:type="page"/>
+      </w:r>
+    </w:p>
+    <w:p>
+      <w:pPr>
+        <w:pStyle w:val="Ttulo3"/>
+        <w:widowControl/>
+        <w:rPr>
+          <w:lang w:val="pt-BR"/>
+        </w:rPr>
+      </w:pPr>
+      <w:bookmarkStart w:id="21" w:name="_Toc74950553"/>
+      <w:r>
+        <w:rPr>
+          <w:lang w:val="pt-BR"/>
+        </w:rPr>
+        <w:lastRenderedPageBreak/>
+        <w:t>RN000</w:t>
+      </w:r>
+      <w:r>
+        <w:rPr>
+          <w:lang w:val="pt-BR"/>
+        </w:rPr>
+        <w:t>5</w:t>
+      </w:r>
+      <w:r>
+        <w:rPr>
+          <w:lang w:val="pt-BR"/>
+        </w:rPr>
+        <w:t xml:space="preserve"> – Custo de Falhas</w:t>
+      </w:r>
+      <w:bookmarkEnd w:id="21"/>
+    </w:p>
+    <w:p>
+      <w:pPr>
+        <w:rPr>
+          <w:lang w:val="pt-BR"/>
+        </w:rPr>
+      </w:pPr>
+      <w:r>
+        <w:rPr>
+          <w:lang w:val="pt-BR"/>
+        </w:rPr>
+        <w:t>O custo de energia é calculado a partir da fórmula:</w:t>
+      </w:r>
+    </w:p>
+    <w:p>
+      <w:pPr>
+        <w:rPr>
+          <w:lang w:val="pt-BR"/>
+        </w:rPr>
+      </w:pPr>
+      <m:oMathPara>
+        <m:oMath>
+          <m:r>
+            <w:rPr>
+              <w:rFonts w:ascii="Cambria Math" w:hAnsi="Cambria Math"/>
+              <w:lang w:val="pt-BR"/>
+            </w:rPr>
+            <m:t>CFalhas =CMat*TFalhas</m:t>
+          </m:r>
+        </m:oMath>
+      </m:oMathPara>
+    </w:p>
+    <w:p>
+      <w:pPr>
+        <w:pStyle w:val="Ttulo3"/>
+        <w:widowControl/>
+        <w:rPr>
+          <w:lang w:val="pt-BR"/>
+        </w:rPr>
+      </w:pPr>
+      <w:bookmarkStart w:id="22" w:name="_Toc74950554"/>
+      <w:r>
+        <w:rPr>
+          <w:lang w:val="pt-BR"/>
+        </w:rPr>
+        <w:t>RN000</w:t>
+      </w:r>
+      <w:r>
+        <w:rPr>
+          <w:lang w:val="pt-BR"/>
+        </w:rPr>
+        <w:t>6</w:t>
+      </w:r>
+      <w:r>
+        <w:rPr>
+          <w:lang w:val="pt-BR"/>
+        </w:rPr>
+        <w:t xml:space="preserve"> – Custo de Acabamento</w:t>
+      </w:r>
+      <w:bookmarkEnd w:id="22"/>
+    </w:p>
+    <w:p>
+      <w:pPr>
+        <w:rPr>
+          <w:lang w:val="pt-BR"/>
+        </w:rPr>
+      </w:pPr>
+      <w:r>
+        <w:rPr>
+          <w:lang w:val="pt-BR"/>
+        </w:rPr>
+        <w:t>O custo de energia é calculado a partir da fórmula:</w:t>
+      </w:r>
+    </w:p>
+    <w:p>
+      <w:pPr>
+        <w:rPr>
+          <w:lang w:val="pt-BR"/>
+        </w:rPr>
+      </w:pPr>
+      <m:oMathPara>
+        <m:oMath>
+          <m:r>
+            <w:rPr>
+              <w:rFonts w:ascii="Cambria Math" w:hAnsi="Cambria Math"/>
+              <w:lang w:val="pt-BR"/>
+            </w:rPr>
+            <m:t>CAcab =CMat*TAcab</m:t>
+          </m:r>
+        </m:oMath>
+      </m:oMathPara>
+    </w:p>
+    <w:p>
+      <w:pPr>
+        <w:pStyle w:val="Ttulo3"/>
+        <w:widowControl/>
+        <w:rPr>
+          <w:lang w:val="pt-BR"/>
+        </w:rPr>
+      </w:pPr>
+      <w:bookmarkStart w:id="23" w:name="_Toc74950555"/>
+      <w:r>
+        <w:rPr>
+          <w:lang w:val="pt-BR"/>
+        </w:rPr>
+        <w:t>RN000</w:t>
+      </w:r>
+      <w:r>
+        <w:rPr>
+          <w:lang w:val="pt-BR"/>
+        </w:rPr>
+        <w:t>7</w:t>
+      </w:r>
+      <w:r>
+        <w:rPr>
+          <w:lang w:val="pt-BR"/>
+        </w:rPr>
+        <w:t xml:space="preserve"> – Custo de Retorno de Investimento</w:t>
+      </w:r>
+      <w:bookmarkEnd w:id="23"/>
+    </w:p>
+    <w:p>
+      <w:pPr>
+        <w:rPr>
+          <w:lang w:val="pt-BR"/>
+        </w:rPr>
+      </w:pPr>
+      <w:r>
+        <w:rPr>
+          <w:lang w:val="pt-BR"/>
+        </w:rPr>
+        <w:t>O custo de energia é calculado a partir da fórmula:</w:t>
+      </w:r>
+    </w:p>
+    <w:p>
+      <w:pPr>
+        <w:rPr>
+          <w:lang w:val="pt-BR"/>
+        </w:rPr>
+      </w:pPr>
+      <m:oMathPara>
+        <m:oMath>
+          <m:r>
+            <w:rPr>
+              <w:rFonts w:ascii="Cambria Math" w:hAnsi="Cambria Math"/>
+              <w:lang w:val="pt-BR"/>
+            </w:rPr>
+            <m:t>CRInv =</m:t>
+          </m:r>
+          <m:f>
+            <m:fPr>
+              <m:ctrlPr>
+                <w:rPr>
+                  <w:rFonts w:ascii="Cambria Math" w:hAnsi="Cambria Math"/>
+                  <w:i/>
+                  <w:lang w:val="pt-BR"/>
+                </w:rPr>
+              </m:ctrlPr>
+            </m:fPr>
+            <m:num>
+              <m:r>
+                <w:rPr>
+                  <w:rFonts w:ascii="Cambria Math" w:hAnsi="Cambria Math"/>
+                  <w:lang w:val="pt-BR"/>
+                </w:rPr>
+                <m:t>PImp</m:t>
+              </m:r>
+            </m:num>
+            <m:den>
+              <m:r>
+                <w:rPr>
+                  <w:rFonts w:ascii="Cambria Math" w:hAnsi="Cambria Math"/>
+                  <w:lang w:val="pt-BR"/>
+                </w:rPr>
+                <m:t>VUImp</m:t>
+              </m:r>
+            </m:den>
+          </m:f>
+          <m:r>
+            <w:rPr>
+              <w:rFonts w:ascii="Cambria Math" w:hAnsi="Cambria Math"/>
+              <w:lang w:val="pt-BR"/>
+            </w:rPr>
+            <m:t>*TImp</m:t>
+          </m:r>
+        </m:oMath>
+      </m:oMathPara>
+    </w:p>
+    <w:p>
+      <w:pPr>
+        <w:pStyle w:val="Ttulo3"/>
+        <w:widowControl/>
+        <w:rPr>
+          <w:lang w:val="pt-BR"/>
+        </w:rPr>
+      </w:pPr>
+      <w:bookmarkStart w:id="24" w:name="_Toc74950556"/>
+      <w:r>
+        <w:rPr>
+          <w:lang w:val="pt-BR"/>
+        </w:rPr>
+        <w:t>RN000</w:t>
+      </w:r>
+      <w:r>
+        <w:rPr>
+          <w:lang w:val="pt-BR"/>
+        </w:rPr>
+        <w:t>8</w:t>
+      </w:r>
+      <w:r>
+        <w:rPr>
+          <w:lang w:val="pt-BR"/>
+        </w:rPr>
+        <w:t xml:space="preserve"> – Custo de Produção</w:t>
+      </w:r>
+      <w:bookmarkEnd w:id="24"/>
+    </w:p>
+    <w:p>
+      <w:pPr>
+        <w:rPr>
+          <w:lang w:val="pt-BR"/>
+        </w:rPr>
+      </w:pPr>
+      <w:r>
+        <w:rPr>
+          <w:lang w:val="pt-BR"/>
+        </w:rPr>
+        <w:t>O custo de energia é calculado a partir da fórmula:</w:t>
+      </w:r>
+    </w:p>
+    <w:p>
+      <w:pPr>
+        <w:rPr>
+          <w:lang w:val="pt-BR"/>
+        </w:rPr>
+      </w:pPr>
+      <m:oMathPara>
+        <m:oMath>
+          <m:r>
+            <w:rPr>
+              <w:rFonts w:ascii="Cambria Math" w:hAnsi="Cambria Math"/>
+              <w:lang w:val="pt-BR"/>
+            </w:rPr>
+            <m:t>CProd =CMat+CEnergia+CManut+CFalhas+CAcab+CRInv</m:t>
+          </m:r>
+        </m:oMath>
+      </m:oMathPara>
+    </w:p>
+    <w:p>
+      <w:pPr>
+        <w:pStyle w:val="Ttulo3"/>
+        <w:widowControl/>
+        <w:rPr>
+          <w:lang w:val="pt-BR"/>
+        </w:rPr>
+      </w:pPr>
+      <w:bookmarkStart w:id="25" w:name="_Toc74950557"/>
+      <w:r>
+        <w:rPr>
+          <w:lang w:val="pt-BR"/>
+        </w:rPr>
+        <w:t>RN000</w:t>
+      </w:r>
+      <w:r>
+        <w:rPr>
+          <w:lang w:val="pt-BR"/>
+        </w:rPr>
+        <w:t>9</w:t>
+      </w:r>
+      <w:r>
+        <w:rPr>
+          <w:lang w:val="pt-BR"/>
+        </w:rPr>
+        <w:t xml:space="preserve"> – Valor Final do Serviço</w:t>
+      </w:r>
+      <w:bookmarkEnd w:id="25"/>
+    </w:p>
+    <w:p>
+      <w:pPr>
+        <w:rPr>
+          <w:lang w:val="pt-BR"/>
+        </w:rPr>
+      </w:pPr>
+      <w:r>
+        <w:rPr>
+          <w:lang w:val="pt-BR"/>
+        </w:rPr>
+        <w:t>O custo de energia é calculado a partir da fórmula:</w:t>
+      </w:r>
+    </w:p>
+    <w:p>
+      <w:pPr>
+        <w:rPr>
+          <w:lang w:val="pt-BR"/>
+        </w:rPr>
+      </w:pPr>
+      <m:oMathPara>
+        <m:oMath>
+          <m:r>
+            <w:rPr>
+              <w:rFonts w:ascii="Cambria Math" w:hAnsi="Cambria Math"/>
+              <w:lang w:val="pt-BR"/>
+            </w:rPr>
+            <m:t>VFServ =CProd*TLucro</m:t>
+          </m:r>
+        </m:oMath>
+      </m:oMathPara>
     </w:p>
     <w:p>
       <w:pPr>
@@ -2266,76 +3482,26 @@
           <w:lang w:val="pt-BR"/>
         </w:rPr>
       </w:pPr>
-      <w:bookmarkStart w:id="17" w:name="_Toc18206544"/>
-      <w:r>
-        <w:rPr>
-          <w:lang w:val="pt-BR"/>
-        </w:rPr>
-        <w:t>&lt;anotherBusinessRule&gt;</w:t>
-      </w:r>
-      <w:bookmarkEnd w:id="17"/>
-    </w:p>
-    <w:p>
-      <w:pPr>
-        <w:pStyle w:val="InfoBlue"/>
-        <w:rPr>
-          <w:lang w:val="pt-BR"/>
-        </w:rPr>
-      </w:pPr>
-      <w:r>
-        <w:rPr>
-          <w:lang w:val="pt-BR"/>
-        </w:rPr>
-        <w:t>[A definição de &lt;anotherBusinessRule&gt; é apresentada aqui, com todas as informações necessárias para que o leitor entenda o conceito.]</w:t>
-      </w:r>
-    </w:p>
-    <w:p>
-      <w:pPr>
-        <w:pStyle w:val="Ttulo2"/>
-        <w:widowControl/>
-        <w:rPr>
-          <w:lang w:val="pt-BR"/>
-        </w:rPr>
-      </w:pPr>
-      <w:bookmarkStart w:id="18" w:name="_Toc18206545"/>
-      <w:r>
-        <w:rPr>
-          <w:lang w:val="pt-BR"/>
-        </w:rPr>
-        <w:t>&lt;aGroupofBusinessRules&gt;</w:t>
-      </w:r>
-      <w:bookmarkEnd w:id="18"/>
-    </w:p>
-    <w:p>
-      <w:pPr>
-        <w:pStyle w:val="InfoBlue"/>
-        <w:rPr>
-          <w:lang w:val="pt-BR"/>
-        </w:rPr>
-      </w:pPr>
-      <w:r>
-        <w:rPr>
-          <w:lang w:val="pt-BR"/>
-        </w:rPr>
-        <w:t>[Às vezes é úti</w:t>
-      </w:r>
-      <w:r>
-        <w:rPr>
-          <w:lang w:val="pt-BR"/>
-        </w:rPr>
-        <w:t xml:space="preserve">l organizar as Regras de Negócios em grupos para melhorar a leitura. Por exemplo, se o domínio de problema contém Regras de Negócios relacionadas a contabilidade e construção civil (como seria o caso se estivéssemos desenvolvendo um sistema para gerenciar </w:t>
-      </w:r>
-      <w:r>
-        <w:rPr>
-          <w:lang w:val="pt-BR"/>
-        </w:rPr>
-        <w:t xml:space="preserve">projetos de construção), a apresentação das Regras de Negócios dos dois subdomínios diferentes pode ser confusa para o leitor. Para resolver esse problema, utilizamos grupos de Regras de Negócios. Ao apresentar os grupos de Regras de Negócios, forneça uma </w:t>
-      </w:r>
-      <w:r>
-        <w:rPr>
-          <w:lang w:val="pt-BR"/>
-        </w:rPr>
-        <w:t>pequena descrição que ajude o leitor a entender o que &lt;aGroupOfBusinessRules&gt; representa. As Regras de Negócios apresentadas no grupo são organizadas em ordem alfabética para facilitar o acesso.]</w:t>
+      <w:bookmarkStart w:id="26" w:name="_Toc74950558"/>
+      <w:r>
+        <w:rPr>
+          <w:lang w:val="pt-BR"/>
+        </w:rPr>
+        <w:t>Cálculo da Previsão de Entrega</w:t>
+      </w:r>
+      <w:bookmarkEnd w:id="26"/>
+    </w:p>
+    <w:p>
+      <w:pPr>
+        <w:rPr>
+          <w:lang w:val="pt-BR"/>
+        </w:rPr>
+      </w:pPr>
+      <w:r>
+        <w:rPr>
+          <w:lang w:val="pt-BR"/>
+        </w:rPr>
+        <w:t>As seguintes Regras de Negócio são utilizadas para o cálculo da Previsão de Entrega a ser passado para o cliente no momento da apresentação da proposta de serviço.</w:t>
       </w:r>
     </w:p>
     <w:p>
@@ -2346,160 +3512,48 @@
           <w:lang w:val="pt-BR"/>
         </w:rPr>
       </w:pPr>
-      <w:bookmarkStart w:id="19" w:name="_Toc18206546"/>
-      <w:r>
-        <w:rPr>
-          <w:lang w:val="pt-BR"/>
-        </w:rPr>
-        <w:t>&lt;aGroupBusinessRule&gt;</w:t>
-      </w:r>
-      <w:bookmarkEnd w:id="19"/>
-    </w:p>
-    <w:p>
-      <w:pPr>
-        <w:pStyle w:val="InfoBlue"/>
-        <w:rPr>
-          <w:lang w:val="pt-BR"/>
-        </w:rPr>
-      </w:pPr>
-      <w:r>
-        <w:rPr>
-          <w:lang w:val="pt-BR"/>
-        </w:rPr>
-        <w:t xml:space="preserve">[A definição de &lt;aGroupBusinessRule&gt; é </w:t>
-      </w:r>
-      <w:r>
-        <w:rPr>
-          <w:lang w:val="pt-BR"/>
-        </w:rPr>
-        <w:t>apresentada aqui, com todas as informações necessárias para que o leitor entenda o conceito.]</w:t>
-      </w:r>
-    </w:p>
-    <w:p>
-      <w:pPr>
-        <w:pStyle w:val="Ttulo3"/>
-        <w:widowControl/>
-        <w:rPr>
-          <w:lang w:val="pt-BR"/>
-        </w:rPr>
-      </w:pPr>
-      <w:bookmarkStart w:id="20" w:name="_Toc18206547"/>
-      <w:r>
-        <w:rPr>
-          <w:lang w:val="pt-BR"/>
-        </w:rPr>
-        <w:lastRenderedPageBreak/>
-        <w:t>&lt;anotherGroupBusinessRule&gt;</w:t>
-      </w:r>
-      <w:bookmarkEnd w:id="20"/>
-    </w:p>
-    <w:p>
-      <w:pPr>
-        <w:pStyle w:val="InfoBlue"/>
-        <w:rPr>
-          <w:lang w:val="pt-BR"/>
-        </w:rPr>
-      </w:pPr>
-      <w:r>
-        <w:rPr>
-          <w:lang w:val="pt-BR"/>
-        </w:rPr>
-        <w:t>[A definição de &lt;anotherGroupBusinessRule&gt; é apresentada aqui, com todas as informações necessárias para que o leitor entenda o conceit</w:t>
-      </w:r>
-      <w:r>
-        <w:rPr>
-          <w:lang w:val="pt-BR"/>
-        </w:rPr>
-        <w:t>o.]</w:t>
-      </w:r>
-    </w:p>
-    <w:p>
-      <w:pPr>
-        <w:pStyle w:val="Ttulo2"/>
-        <w:rPr>
-          <w:lang w:val="pt-BR"/>
-        </w:rPr>
-      </w:pPr>
-      <w:bookmarkStart w:id="21" w:name="_Toc18206548"/>
-      <w:r>
-        <w:rPr>
-          <w:lang w:val="pt-BR"/>
-        </w:rPr>
-        <w:t>&lt;aSecondGroupOfBusinessRules&gt;</w:t>
-      </w:r>
-      <w:bookmarkEnd w:id="21"/>
-    </w:p>
-    <w:p>
-      <w:pPr>
-        <w:pStyle w:val="Ttulo3"/>
-        <w:widowControl/>
-        <w:rPr>
-          <w:lang w:val="pt-BR"/>
-        </w:rPr>
-      </w:pPr>
-      <w:bookmarkStart w:id="22" w:name="_Toc18206549"/>
-      <w:r>
-        <w:rPr>
-          <w:lang w:val="pt-BR"/>
-        </w:rPr>
-        <w:t>&lt;yetAnotherGroupBusinessRule&gt;</w:t>
-      </w:r>
-      <w:bookmarkEnd w:id="22"/>
-    </w:p>
-    <w:p>
-      <w:pPr>
-        <w:pStyle w:val="InfoBlue"/>
-        <w:rPr>
-          <w:lang w:val="pt-BR"/>
-        </w:rPr>
-      </w:pPr>
-      <w:r>
-        <w:rPr>
-          <w:lang w:val="pt-BR"/>
-        </w:rPr>
-        <w:t>[A definição de &lt;yetAnotherGroupBusinessRule&gt; é apresentada aqui, com todas as informações necessárias para que o leitor entenda o conceito.]</w:t>
-      </w:r>
-    </w:p>
-    <w:p>
-      <w:pPr>
-        <w:pStyle w:val="Ttulo3"/>
-        <w:widowControl/>
-        <w:rPr>
-          <w:lang w:val="pt-BR"/>
-        </w:rPr>
-      </w:pPr>
-      <w:bookmarkStart w:id="23" w:name="_Toc18206550"/>
-      <w:r>
-        <w:rPr>
-          <w:lang w:val="pt-BR"/>
-        </w:rPr>
-        <w:t>&lt;andAnotherGroupBusinessRule&gt;</w:t>
-      </w:r>
-      <w:bookmarkEnd w:id="23"/>
-    </w:p>
-    <w:p>
-      <w:pPr>
-        <w:pStyle w:val="InfoBlue"/>
-        <w:rPr>
-          <w:lang w:val="pt-BR"/>
-        </w:rPr>
-      </w:pPr>
-      <w:r>
-        <w:rPr>
-          <w:lang w:val="pt-BR"/>
-        </w:rPr>
-        <w:t>[A definição de &lt;and</w:t>
-      </w:r>
-      <w:r>
-        <w:rPr>
-          <w:lang w:val="pt-BR"/>
-        </w:rPr>
-        <w:t>AnotherGroupBusinessRule&gt; é apresentada aqui, com todas as informações necessárias para que o leitor entenda o conceito.]</w:t>
-      </w:r>
-    </w:p>
-    <w:p>
-      <w:pPr>
-        <w:pStyle w:val="InfoBlue"/>
+      <w:bookmarkStart w:id="27" w:name="_Toc74950559"/>
+      <w:r>
+        <w:rPr>
+          <w:lang w:val="pt-BR"/>
+        </w:rPr>
+        <w:t>RN0010 – Tempo de Produção</w:t>
+      </w:r>
+      <w:bookmarkEnd w:id="27"/>
+    </w:p>
+    <w:p>
+      <w:pPr>
+        <w:rPr>
+          <w:lang w:val="pt-BR"/>
+        </w:rPr>
+      </w:pPr>
+      <w:r>
+        <w:rPr>
+          <w:lang w:val="pt-BR"/>
+        </w:rPr>
+        <w:t>O custo de energia é calculado a partir da fórmula:</w:t>
+      </w:r>
+    </w:p>
+    <w:p>
+      <w:pPr>
+        <w:rPr>
+          <w:lang w:val="pt-BR"/>
+        </w:rPr>
+      </w:pPr>
+      <m:oMathPara>
+        <m:oMath>
+          <m:r>
+            <w:rPr>
+              <w:rFonts w:ascii="Cambria Math" w:hAnsi="Cambria Math"/>
+              <w:lang w:val="pt-BR"/>
+            </w:rPr>
+            <m:t>TProd =TImp*TFalhas*TAtraso</m:t>
+          </m:r>
+        </m:oMath>
+      </m:oMathPara>
+    </w:p>
+    <w:p>
+      <w:pPr>
         <w:rPr>
           <w:lang w:val="pt-BR"/>
         </w:rPr>
@@ -2563,12 +3617,6 @@
       <w:gridCol w:w="3162"/>
     </w:tblGrid>
     <w:tr>
-      <w:tblPrEx>
-        <w:tblCellMar>
-          <w:top w:w="0" w:type="dxa"/>
-          <w:bottom w:w="0" w:type="dxa"/>
-        </w:tblCellMar>
-      </w:tblPrEx>
       <w:tc>
         <w:tcPr>
           <w:tcW w:w="3162" w:type="dxa"/>
@@ -2609,6 +3657,9 @@
             <w:sym w:font="Symbol" w:char="F0D3"/>
           </w:r>
           <w:r>
+            <w:t>KK-Systems</w:t>
+          </w:r>
+          <w:r>
             <w:fldChar w:fldCharType="begin"/>
           </w:r>
           <w:r>
@@ -2616,16 +3667,6 @@
           </w:r>
           <w:r>
             <w:fldChar w:fldCharType="separate"/>
-          </w:r>
-          <w:r>
-            <w:rPr>
-              <w:b/>
-              <w:bCs/>
-            </w:rPr>
-            <w:t xml:space="preserve">&lt;Nome da </w:t>
-          </w:r>
-          <w:r>
-            <w:t>Empresa&gt;</w:t>
           </w:r>
           <w:r>
             <w:fldChar w:fldCharType="end"/>
@@ -2769,73 +3810,39 @@
   </w:p>
   <w:p>
     <w:pPr>
-      <w:pBdr>
-        <w:bottom w:val="single" w:sz="6" w:space="1" w:color="auto"/>
-      </w:pBdr>
+      <w:pStyle w:val="Ttulo"/>
       <w:jc w:val="right"/>
       <w:rPr>
-        <w:rFonts w:ascii="Arial" w:hAnsi="Arial"/>
-        <w:b/>
-        <w:bCs/>
-        <w:sz w:val="36"/>
-        <w:szCs w:val="36"/>
+        <w:lang w:val="pt-BR"/>
       </w:rPr>
     </w:pPr>
     <w:r>
       <w:rPr>
-        <w:rFonts w:ascii="Arial" w:hAnsi="Arial"/>
-        <w:b/>
-        <w:bCs/>
-        <w:sz w:val="36"/>
-        <w:szCs w:val="36"/>
+        <w:lang w:val="pt-BR"/>
       </w:rPr>
       <w:fldChar w:fldCharType="begin"/>
     </w:r>
     <w:r>
       <w:rPr>
-        <w:rFonts w:ascii="Arial" w:hAnsi="Arial"/>
-        <w:b/>
-        <w:bCs/>
-        <w:sz w:val="36"/>
-        <w:szCs w:val="36"/>
+        <w:lang w:val="pt-BR"/>
       </w:rPr>
-      <w:instrText xml:space="preserve"> DOCPROPERTY "Company"  \* MERGEFORMAT </w:instrText>
+      <w:instrText xml:space="preserve"> SUBJECT  PereiraPrint  \* MERGEFORMAT </w:instrText>
     </w:r>
     <w:r>
       <w:rPr>
-        <w:rFonts w:ascii="Arial" w:hAnsi="Arial"/>
-        <w:b/>
-        <w:bCs/>
-        <w:sz w:val="36"/>
-        <w:szCs w:val="36"/>
+        <w:lang w:val="pt-BR"/>
       </w:rPr>
       <w:fldChar w:fldCharType="separate"/>
     </w:r>
     <w:r>
       <w:rPr>
-        <w:rFonts w:ascii="Arial" w:hAnsi="Arial"/>
-        <w:sz w:val="36"/>
-        <w:szCs w:val="36"/>
+        <w:lang w:val="pt-BR"/>
       </w:rPr>
-      <w:t xml:space="preserve">&lt;Nome da </w:t>
+      <w:t>KK-Systems</w:t>
     </w:r>
     <w:r>
       <w:rPr>
-        <w:rFonts w:ascii="Arial" w:hAnsi="Arial"/>
-        <w:b/>
-        <w:bCs/>
-        <w:sz w:val="36"/>
-        <w:szCs w:val="36"/>
-      </w:rPr>
-      <w:t>Empresa&gt;</w:t>
-    </w:r>
-    <w:r>
-      <w:rPr>
-        <w:rFonts w:ascii="Arial" w:hAnsi="Arial"/>
-        <w:b/>
-        <w:bCs/>
-        <w:sz w:val="36"/>
-        <w:szCs w:val="36"/>
+        <w:lang w:val="pt-BR"/>
       </w:rPr>
       <w:fldChar w:fldCharType="end"/>
     </w:r>
@@ -2881,12 +3888,6 @@
       <w:gridCol w:w="3179"/>
     </w:tblGrid>
     <w:tr>
-      <w:tblPrEx>
-        <w:tblCellMar>
-          <w:top w:w="0" w:type="dxa"/>
-          <w:bottom w:w="0" w:type="dxa"/>
-        </w:tblCellMar>
-      </w:tblPrEx>
       <w:tc>
         <w:tcPr>
           <w:tcW w:w="6379" w:type="dxa"/>
@@ -2907,9 +3908,11 @@
           <w:r>
             <w:fldChar w:fldCharType="separate"/>
           </w:r>
+          <w:proofErr w:type="spellStart"/>
           <w:r>
-            <w:t>&lt;Nome do Projeto&gt;</w:t>
+            <w:t>PereiraPrint</w:t>
           </w:r>
+          <w:proofErr w:type="spellEnd"/>
           <w:r>
             <w:fldChar w:fldCharType="end"/>
           </w:r>
@@ -2943,18 +3946,15 @@
             <w:t>Versão:</w:t>
           </w:r>
           <w:r>
-            <w:t xml:space="preserve">           &lt;1.0&gt;</w:t>
+            <w:t xml:space="preserve"> 1.</w:t>
+          </w:r>
+          <w:r>
+            <w:t>1</w:t>
           </w:r>
         </w:p>
       </w:tc>
     </w:tr>
     <w:tr>
-      <w:tblPrEx>
-        <w:tblCellMar>
-          <w:top w:w="0" w:type="dxa"/>
-          <w:bottom w:w="0" w:type="dxa"/>
-        </w:tblCellMar>
-      </w:tblPrEx>
       <w:tc>
         <w:tcPr>
           <w:tcW w:w="6379" w:type="dxa"/>
@@ -2975,9 +3975,19 @@
           <w:r>
             <w:fldChar w:fldCharType="separate"/>
           </w:r>
+          <w:proofErr w:type="spellStart"/>
           <w:r>
-            <w:t>Regras de Negócios</w:t>
+            <w:t>Regras</w:t>
           </w:r>
+          <w:proofErr w:type="spellEnd"/>
+          <w:r>
+            <w:t xml:space="preserve"> de </w:t>
+          </w:r>
+          <w:proofErr w:type="spellStart"/>
+          <w:r>
+            <w:t>Negócios</w:t>
+          </w:r>
+          <w:proofErr w:type="spellEnd"/>
           <w:r>
             <w:fldChar w:fldCharType="end"/>
           </w:r>
@@ -3004,24 +4014,20 @@
             <w:t>Data:</w:t>
           </w:r>
           <w:r>
-            <w:t xml:space="preserve">  </w:t>
+            <w:t>05/</w:t>
           </w:r>
+          <w:proofErr w:type="spellStart"/>
           <w:r>
-            <w:rPr>
-              <w:lang w:val="pt-BR"/>
-            </w:rPr>
-            <w:t>&lt;dd/mmmaa&gt;</w:t>
+            <w:t>jun</w:t>
+          </w:r>
+          <w:proofErr w:type="spellEnd"/>
+          <w:r>
+            <w:t>/2021</w:t>
           </w:r>
         </w:p>
       </w:tc>
     </w:tr>
     <w:tr>
-      <w:tblPrEx>
-        <w:tblCellMar>
-          <w:top w:w="0" w:type="dxa"/>
-          <w:bottom w:w="0" w:type="dxa"/>
-        </w:tblCellMar>
-      </w:tblPrEx>
       <w:tc>
         <w:tcPr>
           <w:tcW w:w="9558" w:type="dxa"/>
@@ -3061,54 +4067,63 @@
     <w:lvl w:ilvl="0">
       <w:start w:val="1"/>
       <w:numFmt w:val="decimal"/>
+      <w:pStyle w:val="Ttulo1"/>
       <w:lvlText w:val="%1."/>
       <w:lvlJc w:val="left"/>
     </w:lvl>
     <w:lvl w:ilvl="1">
       <w:start w:val="1"/>
       <w:numFmt w:val="decimal"/>
+      <w:pStyle w:val="Ttulo2"/>
       <w:lvlText w:val="%1.%2"/>
       <w:lvlJc w:val="left"/>
     </w:lvl>
     <w:lvl w:ilvl="2">
       <w:start w:val="1"/>
       <w:numFmt w:val="decimal"/>
+      <w:pStyle w:val="Ttulo3"/>
       <w:lvlText w:val="%1.%2.%3"/>
       <w:lvlJc w:val="left"/>
     </w:lvl>
     <w:lvl w:ilvl="3">
       <w:start w:val="1"/>
       <w:numFmt w:val="decimal"/>
+      <w:pStyle w:val="Ttulo4"/>
       <w:lvlText w:val="%1.%2.%3.%4"/>
       <w:lvlJc w:val="left"/>
     </w:lvl>
     <w:lvl w:ilvl="4">
       <w:start w:val="1"/>
       <w:numFmt w:val="decimal"/>
+      <w:pStyle w:val="Ttulo5"/>
       <w:lvlText w:val="%1.%2.%3.%4.%5"/>
       <w:lvlJc w:val="left"/>
     </w:lvl>
     <w:lvl w:ilvl="5">
       <w:start w:val="1"/>
       <w:numFmt w:val="decimal"/>
+      <w:pStyle w:val="Ttulo6"/>
       <w:lvlText w:val="%1.%2.%3.%4.%5.%6"/>
       <w:lvlJc w:val="left"/>
     </w:lvl>
     <w:lvl w:ilvl="6">
       <w:start w:val="1"/>
       <w:numFmt w:val="decimal"/>
+      <w:pStyle w:val="Ttulo7"/>
       <w:lvlText w:val="%1.%2.%3.%4.%5.%6.%7"/>
       <w:lvlJc w:val="left"/>
     </w:lvl>
     <w:lvl w:ilvl="7">
       <w:start w:val="1"/>
       <w:numFmt w:val="decimal"/>
+      <w:pStyle w:val="Ttulo8"/>
       <w:lvlText w:val="%1.%2.%3.%4.%5.%6.%7.%8"/>
       <w:lvlJc w:val="left"/>
     </w:lvl>
     <w:lvl w:ilvl="8">
       <w:start w:val="1"/>
       <w:numFmt w:val="decimal"/>
+      <w:pStyle w:val="Ttulo9"/>
       <w:lvlText w:val="%1.%2.%3.%4.%5.%6.%7.%8.%9"/>
       <w:lvlJc w:val="left"/>
     </w:lvl>
@@ -3344,6 +4359,120 @@
     </w:lvl>
   </w:abstractNum>
   <w:abstractNum w:abstractNumId="5" w15:restartNumberingAfterBreak="0">
+    <w:nsid w:val="1F2868CE"/>
+    <w:multiLevelType w:val="multilevel"/>
+    <w:tmpl w:val="F39A00E2"/>
+    <w:lvl w:ilvl="0">
+      <w:start w:val="1"/>
+      <w:numFmt w:val="decimal"/>
+      <w:pStyle w:val="Bullet"/>
+      <w:lvlText w:val="%1."/>
+      <w:lvlJc w:val="left"/>
+      <w:pPr>
+        <w:tabs>
+          <w:tab w:val="num" w:pos="720"/>
+        </w:tabs>
+        <w:ind w:left="720" w:hanging="720"/>
+      </w:pPr>
+    </w:lvl>
+    <w:lvl w:ilvl="1">
+      <w:start w:val="1"/>
+      <w:numFmt w:val="decimal"/>
+      <w:lvlText w:val="%2."/>
+      <w:lvlJc w:val="left"/>
+      <w:pPr>
+        <w:tabs>
+          <w:tab w:val="num" w:pos="1440"/>
+        </w:tabs>
+        <w:ind w:left="1440" w:hanging="720"/>
+      </w:pPr>
+    </w:lvl>
+    <w:lvl w:ilvl="2">
+      <w:start w:val="1"/>
+      <w:numFmt w:val="decimal"/>
+      <w:lvlText w:val="%3."/>
+      <w:lvlJc w:val="left"/>
+      <w:pPr>
+        <w:tabs>
+          <w:tab w:val="num" w:pos="2160"/>
+        </w:tabs>
+        <w:ind w:left="2160" w:hanging="720"/>
+      </w:pPr>
+    </w:lvl>
+    <w:lvl w:ilvl="3">
+      <w:start w:val="1"/>
+      <w:numFmt w:val="decimal"/>
+      <w:lvlText w:val="%4."/>
+      <w:lvlJc w:val="left"/>
+      <w:pPr>
+        <w:tabs>
+          <w:tab w:val="num" w:pos="2880"/>
+        </w:tabs>
+        <w:ind w:left="2880" w:hanging="720"/>
+      </w:pPr>
+    </w:lvl>
+    <w:lvl w:ilvl="4">
+      <w:start w:val="1"/>
+      <w:numFmt w:val="decimal"/>
+      <w:lvlText w:val="%5."/>
+      <w:lvlJc w:val="left"/>
+      <w:pPr>
+        <w:tabs>
+          <w:tab w:val="num" w:pos="3600"/>
+        </w:tabs>
+        <w:ind w:left="3600" w:hanging="720"/>
+      </w:pPr>
+    </w:lvl>
+    <w:lvl w:ilvl="5">
+      <w:start w:val="1"/>
+      <w:numFmt w:val="decimal"/>
+      <w:lvlText w:val="%6."/>
+      <w:lvlJc w:val="left"/>
+      <w:pPr>
+        <w:tabs>
+          <w:tab w:val="num" w:pos="4320"/>
+        </w:tabs>
+        <w:ind w:left="4320" w:hanging="720"/>
+      </w:pPr>
+    </w:lvl>
+    <w:lvl w:ilvl="6">
+      <w:start w:val="1"/>
+      <w:numFmt w:val="decimal"/>
+      <w:lvlText w:val="%7."/>
+      <w:lvlJc w:val="left"/>
+      <w:pPr>
+        <w:tabs>
+          <w:tab w:val="num" w:pos="5040"/>
+        </w:tabs>
+        <w:ind w:left="5040" w:hanging="720"/>
+      </w:pPr>
+    </w:lvl>
+    <w:lvl w:ilvl="7">
+      <w:start w:val="1"/>
+      <w:numFmt w:val="decimal"/>
+      <w:lvlText w:val="%8."/>
+      <w:lvlJc w:val="left"/>
+      <w:pPr>
+        <w:tabs>
+          <w:tab w:val="num" w:pos="5760"/>
+        </w:tabs>
+        <w:ind w:left="5760" w:hanging="720"/>
+      </w:pPr>
+    </w:lvl>
+    <w:lvl w:ilvl="8">
+      <w:start w:val="1"/>
+      <w:numFmt w:val="decimal"/>
+      <w:lvlText w:val="%9."/>
+      <w:lvlJc w:val="left"/>
+      <w:pPr>
+        <w:tabs>
+          <w:tab w:val="num" w:pos="6480"/>
+        </w:tabs>
+        <w:ind w:left="6480" w:hanging="720"/>
+      </w:pPr>
+    </w:lvl>
+  </w:abstractNum>
+  <w:abstractNum w:abstractNumId="6" w15:restartNumberingAfterBreak="0">
     <w:nsid w:val="22443AC4"/>
     <w:multiLevelType w:val="multilevel"/>
     <w:tmpl w:val="04090001"/>
@@ -3403,7 +4532,7 @@
       <w:lvlJc w:val="left"/>
     </w:lvl>
   </w:abstractNum>
-  <w:abstractNum w:abstractNumId="6" w15:restartNumberingAfterBreak="0">
+  <w:abstractNum w:abstractNumId="7" w15:restartNumberingAfterBreak="0">
     <w:nsid w:val="2D4B634E"/>
     <w:multiLevelType w:val="multilevel"/>
     <w:tmpl w:val="04090001"/>
@@ -3463,7 +4592,7 @@
       <w:lvlJc w:val="left"/>
     </w:lvl>
   </w:abstractNum>
-  <w:abstractNum w:abstractNumId="7" w15:restartNumberingAfterBreak="0">
+  <w:abstractNum w:abstractNumId="8" w15:restartNumberingAfterBreak="0">
     <w:nsid w:val="31DD2C45"/>
     <w:multiLevelType w:val="multilevel"/>
     <w:tmpl w:val="04090001"/>
@@ -3523,7 +4652,7 @@
       <w:lvlJc w:val="left"/>
     </w:lvl>
   </w:abstractNum>
-  <w:abstractNum w:abstractNumId="8" w15:restartNumberingAfterBreak="0">
+  <w:abstractNum w:abstractNumId="9" w15:restartNumberingAfterBreak="0">
     <w:nsid w:val="32982B51"/>
     <w:multiLevelType w:val="multilevel"/>
     <w:tmpl w:val="04090001"/>
@@ -3583,7 +4712,7 @@
       <w:lvlJc w:val="left"/>
     </w:lvl>
   </w:abstractNum>
-  <w:abstractNum w:abstractNumId="9" w15:restartNumberingAfterBreak="0">
+  <w:abstractNum w:abstractNumId="10" w15:restartNumberingAfterBreak="0">
     <w:nsid w:val="3375481C"/>
     <w:multiLevelType w:val="multilevel"/>
     <w:tmpl w:val="E6747DA6"/>
@@ -3643,7 +4772,7 @@
       <w:lvlJc w:val="left"/>
     </w:lvl>
   </w:abstractNum>
-  <w:abstractNum w:abstractNumId="10" w15:restartNumberingAfterBreak="0">
+  <w:abstractNum w:abstractNumId="11" w15:restartNumberingAfterBreak="0">
     <w:nsid w:val="369D5471"/>
     <w:multiLevelType w:val="multilevel"/>
     <w:tmpl w:val="04090001"/>
@@ -3703,7 +4832,7 @@
       <w:lvlJc w:val="left"/>
     </w:lvl>
   </w:abstractNum>
-  <w:abstractNum w:abstractNumId="11" w15:restartNumberingAfterBreak="0">
+  <w:abstractNum w:abstractNumId="12" w15:restartNumberingAfterBreak="0">
     <w:nsid w:val="42B97F7B"/>
     <w:multiLevelType w:val="multilevel"/>
     <w:tmpl w:val="04090001"/>
@@ -3763,7 +4892,7 @@
       <w:lvlJc w:val="left"/>
     </w:lvl>
   </w:abstractNum>
-  <w:abstractNum w:abstractNumId="12" w15:restartNumberingAfterBreak="0">
+  <w:abstractNum w:abstractNumId="13" w15:restartNumberingAfterBreak="0">
     <w:nsid w:val="49E170D0"/>
     <w:multiLevelType w:val="multilevel"/>
     <w:tmpl w:val="04090001"/>
@@ -3823,7 +4952,7 @@
       <w:lvlJc w:val="left"/>
     </w:lvl>
   </w:abstractNum>
-  <w:abstractNum w:abstractNumId="13" w15:restartNumberingAfterBreak="0">
+  <w:abstractNum w:abstractNumId="14" w15:restartNumberingAfterBreak="0">
     <w:nsid w:val="4F64732B"/>
     <w:multiLevelType w:val="multilevel"/>
     <w:tmpl w:val="04090001"/>
@@ -3883,7 +5012,7 @@
       <w:lvlJc w:val="left"/>
     </w:lvl>
   </w:abstractNum>
-  <w:abstractNum w:abstractNumId="14" w15:restartNumberingAfterBreak="0">
+  <w:abstractNum w:abstractNumId="15" w15:restartNumberingAfterBreak="0">
     <w:nsid w:val="52DF734E"/>
     <w:multiLevelType w:val="multilevel"/>
     <w:tmpl w:val="04090001"/>
@@ -3943,7 +5072,7 @@
       <w:lvlJc w:val="left"/>
     </w:lvl>
   </w:abstractNum>
-  <w:abstractNum w:abstractNumId="15" w15:restartNumberingAfterBreak="0">
+  <w:abstractNum w:abstractNumId="16" w15:restartNumberingAfterBreak="0">
     <w:nsid w:val="6D2F7D46"/>
     <w:multiLevelType w:val="multilevel"/>
     <w:tmpl w:val="04090001"/>
@@ -4003,7 +5132,7 @@
       <w:lvlJc w:val="left"/>
     </w:lvl>
   </w:abstractNum>
-  <w:abstractNum w:abstractNumId="16" w15:restartNumberingAfterBreak="0">
+  <w:abstractNum w:abstractNumId="17" w15:restartNumberingAfterBreak="0">
     <w:nsid w:val="71F21F2A"/>
     <w:multiLevelType w:val="multilevel"/>
     <w:tmpl w:val="04090001"/>
@@ -4063,7 +5192,7 @@
       <w:lvlJc w:val="left"/>
     </w:lvl>
   </w:abstractNum>
-  <w:abstractNum w:abstractNumId="17" w15:restartNumberingAfterBreak="0">
+  <w:abstractNum w:abstractNumId="18" w15:restartNumberingAfterBreak="0">
     <w:nsid w:val="743601FB"/>
     <w:multiLevelType w:val="multilevel"/>
     <w:tmpl w:val="04090001"/>
@@ -4123,7 +5252,7 @@
       <w:lvlJc w:val="left"/>
     </w:lvl>
   </w:abstractNum>
-  <w:abstractNum w:abstractNumId="18" w15:restartNumberingAfterBreak="0">
+  <w:abstractNum w:abstractNumId="19" w15:restartNumberingAfterBreak="0">
     <w:nsid w:val="756150CA"/>
     <w:multiLevelType w:val="multilevel"/>
     <w:tmpl w:val="04090001"/>
@@ -4183,7 +5312,7 @@
       <w:lvlJc w:val="left"/>
     </w:lvl>
   </w:abstractNum>
-  <w:abstractNum w:abstractNumId="19" w15:restartNumberingAfterBreak="0">
+  <w:abstractNum w:abstractNumId="20" w15:restartNumberingAfterBreak="0">
     <w:nsid w:val="7BE434D7"/>
     <w:multiLevelType w:val="multilevel"/>
     <w:tmpl w:val="04090001"/>
@@ -4264,16 +5393,16 @@
     </w:lvlOverride>
   </w:num>
   <w:num w:numId="3">
-    <w:abstractNumId w:val="9"/>
+    <w:abstractNumId w:val="10"/>
   </w:num>
   <w:num w:numId="4">
-    <w:abstractNumId w:val="19"/>
+    <w:abstractNumId w:val="20"/>
   </w:num>
   <w:num w:numId="5">
-    <w:abstractNumId w:val="14"/>
+    <w:abstractNumId w:val="15"/>
   </w:num>
   <w:num w:numId="6">
-    <w:abstractNumId w:val="13"/>
+    <w:abstractNumId w:val="14"/>
   </w:num>
   <w:num w:numId="7">
     <w:abstractNumId w:val="1"/>
@@ -4295,43 +5424,46 @@
     <w:abstractNumId w:val="2"/>
   </w:num>
   <w:num w:numId="9">
-    <w:abstractNumId w:val="18"/>
+    <w:abstractNumId w:val="19"/>
   </w:num>
   <w:num w:numId="10">
     <w:abstractNumId w:val="3"/>
   </w:num>
   <w:num w:numId="11">
-    <w:abstractNumId w:val="10"/>
+    <w:abstractNumId w:val="11"/>
   </w:num>
   <w:num w:numId="12">
-    <w:abstractNumId w:val="8"/>
+    <w:abstractNumId w:val="9"/>
   </w:num>
   <w:num w:numId="13">
-    <w:abstractNumId w:val="17"/>
+    <w:abstractNumId w:val="18"/>
   </w:num>
   <w:num w:numId="14">
-    <w:abstractNumId w:val="7"/>
+    <w:abstractNumId w:val="8"/>
   </w:num>
   <w:num w:numId="15">
     <w:abstractNumId w:val="4"/>
   </w:num>
   <w:num w:numId="16">
+    <w:abstractNumId w:val="17"/>
+  </w:num>
+  <w:num w:numId="17">
+    <w:abstractNumId w:val="13"/>
+  </w:num>
+  <w:num w:numId="18">
+    <w:abstractNumId w:val="6"/>
+  </w:num>
+  <w:num w:numId="19">
+    <w:abstractNumId w:val="12"/>
+  </w:num>
+  <w:num w:numId="20">
+    <w:abstractNumId w:val="7"/>
+  </w:num>
+  <w:num w:numId="21">
     <w:abstractNumId w:val="16"/>
   </w:num>
-  <w:num w:numId="17">
-    <w:abstractNumId w:val="12"/>
-  </w:num>
-  <w:num w:numId="18">
+  <w:num w:numId="22">
     <w:abstractNumId w:val="5"/>
-  </w:num>
-  <w:num w:numId="19">
-    <w:abstractNumId w:val="11"/>
-  </w:num>
-  <w:num w:numId="20">
-    <w:abstractNumId w:val="6"/>
-  </w:num>
-  <w:num w:numId="21">
-    <w:abstractNumId w:val="15"/>
   </w:num>
 </w:numbering>
 </file>
@@ -4914,7 +6046,9 @@
   </w:style>
   <w:style w:type="character" w:default="1" w:styleId="Fontepargpadro">
     <w:name w:val="Default Paragraph Font"/>
+    <w:uiPriority w:val="1"/>
     <w:semiHidden/>
+    <w:unhideWhenUsed/>
   </w:style>
   <w:style w:type="table" w:default="1" w:styleId="Tabelanormal">
     <w:name w:val="Normal Table"/>
@@ -4997,7 +6131,7 @@
     <w:basedOn w:val="Normal"/>
     <w:next w:val="Normal"/>
     <w:autoRedefine/>
-    <w:semiHidden/>
+    <w:uiPriority w:val="39"/>
     <w:pPr>
       <w:tabs>
         <w:tab w:val="right" w:pos="9360"/>
@@ -5011,7 +6145,7 @@
     <w:basedOn w:val="Normal"/>
     <w:next w:val="Normal"/>
     <w:autoRedefine/>
-    <w:semiHidden/>
+    <w:uiPriority w:val="39"/>
     <w:pPr>
       <w:tabs>
         <w:tab w:val="right" w:pos="9360"/>
@@ -5024,7 +6158,7 @@
     <w:basedOn w:val="Normal"/>
     <w:next w:val="Normal"/>
     <w:autoRedefine/>
-    <w:semiHidden/>
+    <w:uiPriority w:val="39"/>
     <w:pPr>
       <w:tabs>
         <w:tab w:val="left" w:pos="1440"/>
@@ -5094,6 +6228,7 @@
   <w:style w:type="paragraph" w:styleId="Corpodetexto">
     <w:name w:val="Body Text"/>
     <w:basedOn w:val="Normal"/>
+    <w:link w:val="CorpodetextoChar"/>
     <w:semiHidden/>
     <w:pPr>
       <w:keepLines/>
@@ -5261,13 +6396,13 @@
     <w:pPr>
       <w:widowControl/>
       <w:numPr>
-        <w:numId w:val="81"/>
+        <w:numId w:val="22"/>
       </w:numPr>
       <w:tabs>
         <w:tab w:val="left" w:pos="720"/>
       </w:tabs>
       <w:spacing w:before="120" w:line="240" w:lineRule="auto"/>
-      <w:ind w:left="720" w:right="360"/>
+      <w:ind w:right="360"/>
       <w:jc w:val="both"/>
     </w:pPr>
   </w:style>
@@ -5362,6 +6497,16 @@
       <w:rFonts w:ascii="Courier New" w:hAnsi="Courier New"/>
       <w:noProof/>
       <w:color w:val="800000"/>
+    </w:rPr>
+  </w:style>
+  <w:style w:type="character" w:customStyle="1" w:styleId="CorpodetextoChar">
+    <w:name w:val="Corpo de texto Char"/>
+    <w:link w:val="Corpodetexto"/>
+    <w:semiHidden/>
+    <w:rsid w:val="000236CF"/>
+    <w:rPr>
+      <w:snapToGrid w:val="0"/>
+      <w:lang w:val="en-US" w:eastAsia="en-US"/>
     </w:rPr>
   </w:style>
 </w:styles>

</xml_diff>